<commit_message>
working on srcc documents
</commit_message>
<xml_diff>
--- a/TechComm/writing-strategies/tryit16-audienceanalysis-rubric.docx
+++ b/TechComm/writing-strategies/tryit16-audienceanalysis-rubric.docx
@@ -9,15 +9,15 @@
         <w:tblLook w:val="04A0" w:firstRow="1" w:lastRow="0" w:firstColumn="1" w:lastColumn="0" w:noHBand="0" w:noVBand="1"/>
       </w:tblPr>
       <w:tblGrid>
-        <w:gridCol w:w="1734"/>
-        <w:gridCol w:w="1894"/>
+        <w:gridCol w:w="1479"/>
+        <w:gridCol w:w="1920"/>
         <w:gridCol w:w="1682"/>
         <w:gridCol w:w="960"/>
         <w:gridCol w:w="1768"/>
         <w:gridCol w:w="960"/>
         <w:gridCol w:w="1764"/>
         <w:gridCol w:w="960"/>
-        <w:gridCol w:w="1403"/>
+        <w:gridCol w:w="1632"/>
         <w:gridCol w:w="960"/>
         <w:gridCol w:w="1464"/>
         <w:gridCol w:w="960"/>
@@ -30,7 +30,7 @@
         <w:tc>
           <w:tcPr>
             <w:cnfStyle w:val="001000000000" w:firstRow="0" w:lastRow="0" w:firstColumn="1" w:lastColumn="0" w:oddVBand="0" w:evenVBand="0" w:oddHBand="0" w:evenHBand="0" w:firstRowFirstColumn="0" w:firstRowLastColumn="0" w:lastRowFirstColumn="0" w:lastRowLastColumn="0"/>
-            <w:tcW w:w="3330" w:type="dxa"/>
+            <w:tcW w:w="1576" w:type="dxa"/>
           </w:tcPr>
           <w:p>
             <w:pPr>
@@ -52,7 +52,7 @@
         </w:tc>
         <w:tc>
           <w:tcPr>
-            <w:tcW w:w="2610" w:type="dxa"/>
+            <w:tcW w:w="1823" w:type="dxa"/>
           </w:tcPr>
           <w:p>
             <w:pPr>
@@ -75,7 +75,7 @@
         </w:tc>
         <w:tc>
           <w:tcPr>
-            <w:tcW w:w="1490" w:type="dxa"/>
+            <w:tcW w:w="1682" w:type="dxa"/>
             <w:hideMark/>
           </w:tcPr>
           <w:p>
@@ -124,6 +124,31 @@
         </w:tc>
         <w:tc>
           <w:tcPr>
+            <w:tcW w:w="1768" w:type="dxa"/>
+            <w:noWrap/>
+            <w:hideMark/>
+          </w:tcPr>
+          <w:p>
+            <w:pPr>
+              <w:cnfStyle w:val="100000000000" w:firstRow="1" w:lastRow="0" w:firstColumn="0" w:lastColumn="0" w:oddVBand="0" w:evenVBand="0" w:oddHBand="0" w:evenHBand="0" w:firstRowFirstColumn="0" w:firstRowLastColumn="0" w:lastRowFirstColumn="0" w:lastRowLastColumn="0"/>
+              <w:rPr>
+                <w:rFonts w:ascii="Calibri" w:eastAsia="Times New Roman" w:hAnsi="Calibri" w:cs="Calibri"/>
+                <w:kern w:val="0"/>
+                <w14:ligatures w14:val="none"/>
+              </w:rPr>
+            </w:pPr>
+            <w:r>
+              <w:rPr>
+                <w:rFonts w:ascii="Calibri" w:eastAsia="Times New Roman" w:hAnsi="Calibri" w:cs="Calibri"/>
+                <w:kern w:val="0"/>
+                <w14:ligatures w14:val="none"/>
+              </w:rPr>
+              <w:t>Rating2</w:t>
+            </w:r>
+          </w:p>
+        </w:tc>
+        <w:tc>
+          <w:tcPr>
             <w:tcW w:w="960" w:type="dxa"/>
             <w:noWrap/>
             <w:hideMark/>
@@ -143,7 +168,32 @@
                 <w:kern w:val="0"/>
                 <w14:ligatures w14:val="none"/>
               </w:rPr>
-              <w:t>Rating2</w:t>
+              <w:t>Pts2</w:t>
+            </w:r>
+          </w:p>
+        </w:tc>
+        <w:tc>
+          <w:tcPr>
+            <w:tcW w:w="1764" w:type="dxa"/>
+            <w:noWrap/>
+            <w:hideMark/>
+          </w:tcPr>
+          <w:p>
+            <w:pPr>
+              <w:cnfStyle w:val="100000000000" w:firstRow="1" w:lastRow="0" w:firstColumn="0" w:lastColumn="0" w:oddVBand="0" w:evenVBand="0" w:oddHBand="0" w:evenHBand="0" w:firstRowFirstColumn="0" w:firstRowLastColumn="0" w:lastRowFirstColumn="0" w:lastRowLastColumn="0"/>
+              <w:rPr>
+                <w:rFonts w:ascii="Calibri" w:eastAsia="Times New Roman" w:hAnsi="Calibri" w:cs="Calibri"/>
+                <w:kern w:val="0"/>
+                <w14:ligatures w14:val="none"/>
+              </w:rPr>
+            </w:pPr>
+            <w:r>
+              <w:rPr>
+                <w:rFonts w:ascii="Calibri" w:eastAsia="Times New Roman" w:hAnsi="Calibri" w:cs="Calibri"/>
+                <w:kern w:val="0"/>
+                <w14:ligatures w14:val="none"/>
+              </w:rPr>
+              <w:t>Rating3</w:t>
             </w:r>
           </w:p>
         </w:tc>
@@ -168,13 +218,13 @@
                 <w:kern w:val="0"/>
                 <w14:ligatures w14:val="none"/>
               </w:rPr>
-              <w:t>Pts2</w:t>
-            </w:r>
-          </w:p>
-        </w:tc>
-        <w:tc>
-          <w:tcPr>
-            <w:tcW w:w="1228" w:type="dxa"/>
+              <w:t>Pts3</w:t>
+            </w:r>
+          </w:p>
+        </w:tc>
+        <w:tc>
+          <w:tcPr>
+            <w:tcW w:w="1632" w:type="dxa"/>
             <w:noWrap/>
             <w:hideMark/>
           </w:tcPr>
@@ -193,7 +243,7 @@
                 <w:kern w:val="0"/>
                 <w14:ligatures w14:val="none"/>
               </w:rPr>
-              <w:t>Rating3</w:t>
+              <w:t>Rating4</w:t>
             </w:r>
           </w:p>
         </w:tc>
@@ -218,63 +268,13 @@
                 <w:kern w:val="0"/>
                 <w14:ligatures w14:val="none"/>
               </w:rPr>
-              <w:t>Pts3</w:t>
-            </w:r>
-          </w:p>
-        </w:tc>
-        <w:tc>
-          <w:tcPr>
-            <w:tcW w:w="1131" w:type="dxa"/>
-            <w:noWrap/>
-            <w:hideMark/>
-          </w:tcPr>
-          <w:p>
-            <w:pPr>
-              <w:cnfStyle w:val="100000000000" w:firstRow="1" w:lastRow="0" w:firstColumn="0" w:lastColumn="0" w:oddVBand="0" w:evenVBand="0" w:oddHBand="0" w:evenHBand="0" w:firstRowFirstColumn="0" w:firstRowLastColumn="0" w:lastRowFirstColumn="0" w:lastRowLastColumn="0"/>
-              <w:rPr>
-                <w:rFonts w:ascii="Calibri" w:eastAsia="Times New Roman" w:hAnsi="Calibri" w:cs="Calibri"/>
-                <w:kern w:val="0"/>
-                <w14:ligatures w14:val="none"/>
-              </w:rPr>
-            </w:pPr>
-            <w:r>
-              <w:rPr>
-                <w:rFonts w:ascii="Calibri" w:eastAsia="Times New Roman" w:hAnsi="Calibri" w:cs="Calibri"/>
-                <w:kern w:val="0"/>
-                <w14:ligatures w14:val="none"/>
-              </w:rPr>
-              <w:t>Rating4</w:t>
-            </w:r>
-          </w:p>
-        </w:tc>
-        <w:tc>
-          <w:tcPr>
-            <w:tcW w:w="960" w:type="dxa"/>
-            <w:noWrap/>
-            <w:hideMark/>
-          </w:tcPr>
-          <w:p>
-            <w:pPr>
-              <w:cnfStyle w:val="100000000000" w:firstRow="1" w:lastRow="0" w:firstColumn="0" w:lastColumn="0" w:oddVBand="0" w:evenVBand="0" w:oddHBand="0" w:evenHBand="0" w:firstRowFirstColumn="0" w:firstRowLastColumn="0" w:lastRowFirstColumn="0" w:lastRowLastColumn="0"/>
-              <w:rPr>
-                <w:rFonts w:ascii="Calibri" w:eastAsia="Times New Roman" w:hAnsi="Calibri" w:cs="Calibri"/>
-                <w:kern w:val="0"/>
-                <w14:ligatures w14:val="none"/>
-              </w:rPr>
-            </w:pPr>
-            <w:r>
-              <w:rPr>
-                <w:rFonts w:ascii="Calibri" w:eastAsia="Times New Roman" w:hAnsi="Calibri" w:cs="Calibri"/>
-                <w:kern w:val="0"/>
-                <w14:ligatures w14:val="none"/>
-              </w:rPr>
               <w:t>Pts4</w:t>
             </w:r>
           </w:p>
         </w:tc>
         <w:tc>
           <w:tcPr>
-            <w:tcW w:w="960" w:type="dxa"/>
+            <w:tcW w:w="1464" w:type="dxa"/>
             <w:noWrap/>
             <w:hideMark/>
           </w:tcPr>
@@ -331,7 +331,7 @@
         <w:tc>
           <w:tcPr>
             <w:cnfStyle w:val="001000000000" w:firstRow="0" w:lastRow="0" w:firstColumn="1" w:lastColumn="0" w:oddVBand="0" w:evenVBand="0" w:oddHBand="0" w:evenHBand="0" w:firstRowFirstColumn="0" w:firstRowLastColumn="0" w:lastRowFirstColumn="0" w:lastRowLastColumn="0"/>
-            <w:tcW w:w="3330" w:type="dxa"/>
+            <w:tcW w:w="1576" w:type="dxa"/>
           </w:tcPr>
           <w:p>
             <w:pPr>
@@ -355,26 +355,41 @@
         </w:tc>
         <w:tc>
           <w:tcPr>
-            <w:tcW w:w="2610" w:type="dxa"/>
-          </w:tcPr>
-          <w:p>
-            <w:pPr>
-              <w:cnfStyle w:val="000000100000" w:firstRow="0" w:lastRow="0" w:firstColumn="0" w:lastColumn="0" w:oddVBand="0" w:evenVBand="0" w:oddHBand="1" w:evenHBand="0" w:firstRowFirstColumn="0" w:firstRowLastColumn="0" w:lastRowFirstColumn="0" w:lastRowLastColumn="0"/>
-              <w:rPr>
-                <w:rFonts w:ascii="Calibri" w:eastAsia="Times New Roman" w:hAnsi="Calibri" w:cs="Calibri"/>
-                <w:color w:val="000000"/>
-                <w:kern w:val="0"/>
-                <w14:ligatures w14:val="none"/>
-              </w:rPr>
-            </w:pPr>
-            <w:r>
-              <w:t>Students identify the Primary Reader of the report, including name, honorific, and mailing address. They explain why this person is the appropriate decision-maker for the report’s topic.</w:t>
-            </w:r>
-          </w:p>
-        </w:tc>
-        <w:tc>
-          <w:tcPr>
-            <w:tcW w:w="1490" w:type="dxa"/>
+            <w:tcW w:w="1823" w:type="dxa"/>
+          </w:tcPr>
+          <w:p>
+            <w:pPr>
+              <w:cnfStyle w:val="000000100000" w:firstRow="0" w:lastRow="0" w:firstColumn="0" w:lastColumn="0" w:oddVBand="0" w:evenVBand="0" w:oddHBand="1" w:evenHBand="0" w:firstRowFirstColumn="0" w:firstRowLastColumn="0" w:lastRowFirstColumn="0" w:lastRowLastColumn="0"/>
+              <w:rPr>
+                <w:rFonts w:ascii="Calibri" w:eastAsia="Times New Roman" w:hAnsi="Calibri" w:cs="Calibri"/>
+                <w:color w:val="000000"/>
+                <w:kern w:val="0"/>
+                <w14:ligatures w14:val="none"/>
+              </w:rPr>
+            </w:pPr>
+            <w:r>
+              <w:t>I</w:t>
+            </w:r>
+            <w:r>
+              <w:t>dentify the Primary Reader of the report, including name, honorific, and mailing address</w:t>
+            </w:r>
+            <w:r>
+              <w:t xml:space="preserve"> and </w:t>
+            </w:r>
+            <w:r>
+              <w:t xml:space="preserve">explain why this person is the appropriate decision-maker for the </w:t>
+            </w:r>
+            <w:r>
+              <w:t>Recommendation R</w:t>
+            </w:r>
+            <w:r>
+              <w:t>eport.</w:t>
+            </w:r>
+          </w:p>
+        </w:tc>
+        <w:tc>
+          <w:tcPr>
+            <w:tcW w:w="1682" w:type="dxa"/>
             <w:hideMark/>
           </w:tcPr>
           <w:p>
@@ -441,6 +456,47 @@
         </w:tc>
         <w:tc>
           <w:tcPr>
+            <w:tcW w:w="1768" w:type="dxa"/>
+            <w:noWrap/>
+            <w:hideMark/>
+          </w:tcPr>
+          <w:p>
+            <w:pPr>
+              <w:cnfStyle w:val="000000100000" w:firstRow="0" w:lastRow="0" w:firstColumn="0" w:lastColumn="0" w:oddVBand="0" w:evenVBand="0" w:oddHBand="1" w:evenHBand="0" w:firstRowFirstColumn="0" w:firstRowLastColumn="0" w:lastRowFirstColumn="0" w:lastRowLastColumn="0"/>
+              <w:rPr>
+                <w:rFonts w:ascii="Calibri" w:eastAsia="Times New Roman" w:hAnsi="Calibri" w:cs="Calibri"/>
+                <w:color w:val="000000"/>
+                <w:kern w:val="0"/>
+                <w14:ligatures w14:val="none"/>
+              </w:rPr>
+            </w:pPr>
+            <w:r>
+              <w:rPr>
+                <w:rFonts w:ascii="Calibri" w:eastAsia="Times New Roman" w:hAnsi="Calibri" w:cs="Calibri"/>
+                <w:color w:val="000000"/>
+                <w:kern w:val="0"/>
+                <w14:ligatures w14:val="none"/>
+              </w:rPr>
+              <w:t>Yes</w:t>
+            </w:r>
+          </w:p>
+          <w:p>
+            <w:pPr>
+              <w:cnfStyle w:val="000000100000" w:firstRow="0" w:lastRow="0" w:firstColumn="0" w:lastColumn="0" w:oddVBand="0" w:evenVBand="0" w:oddHBand="1" w:evenHBand="0" w:firstRowFirstColumn="0" w:firstRowLastColumn="0" w:lastRowFirstColumn="0" w:lastRowLastColumn="0"/>
+              <w:rPr>
+                <w:rFonts w:ascii="Calibri" w:eastAsia="Times New Roman" w:hAnsi="Calibri" w:cs="Calibri"/>
+                <w:color w:val="000000"/>
+                <w:kern w:val="0"/>
+                <w14:ligatures w14:val="none"/>
+              </w:rPr>
+            </w:pPr>
+            <w:r>
+              <w:t>Provides full reader information and a clear explanation of the reader’s appropriateness for the report.</w:t>
+            </w:r>
+          </w:p>
+        </w:tc>
+        <w:tc>
+          <w:tcPr>
             <w:tcW w:w="960" w:type="dxa"/>
             <w:noWrap/>
             <w:hideMark/>
@@ -462,21 +518,48 @@
                 <w:kern w:val="0"/>
                 <w14:ligatures w14:val="none"/>
               </w:rPr>
-              <w:t>Yes</w:t>
-            </w:r>
-          </w:p>
-          <w:p>
-            <w:pPr>
-              <w:cnfStyle w:val="000000100000" w:firstRow="0" w:lastRow="0" w:firstColumn="0" w:lastColumn="0" w:oddVBand="0" w:evenVBand="0" w:oddHBand="1" w:evenHBand="0" w:firstRowFirstColumn="0" w:firstRowLastColumn="0" w:lastRowFirstColumn="0" w:lastRowLastColumn="0"/>
-              <w:rPr>
-                <w:rFonts w:ascii="Calibri" w:eastAsia="Times New Roman" w:hAnsi="Calibri" w:cs="Calibri"/>
-                <w:color w:val="000000"/>
-                <w:kern w:val="0"/>
-                <w14:ligatures w14:val="none"/>
-              </w:rPr>
-            </w:pPr>
-            <w:r>
-              <w:t>Provides full reader information and a clear explanation of the reader’s appropriateness for the report.</w:t>
+              <w:t>4</w:t>
+            </w:r>
+          </w:p>
+        </w:tc>
+        <w:tc>
+          <w:tcPr>
+            <w:tcW w:w="1764" w:type="dxa"/>
+            <w:noWrap/>
+            <w:hideMark/>
+          </w:tcPr>
+          <w:p>
+            <w:pPr>
+              <w:cnfStyle w:val="000000100000" w:firstRow="0" w:lastRow="0" w:firstColumn="0" w:lastColumn="0" w:oddVBand="0" w:evenVBand="0" w:oddHBand="1" w:evenHBand="0" w:firstRowFirstColumn="0" w:firstRowLastColumn="0" w:lastRowFirstColumn="0" w:lastRowLastColumn="0"/>
+              <w:rPr>
+                <w:rFonts w:ascii="Calibri" w:eastAsia="Times New Roman" w:hAnsi="Calibri" w:cs="Calibri"/>
+                <w:color w:val="000000"/>
+                <w:kern w:val="0"/>
+                <w14:ligatures w14:val="none"/>
+              </w:rPr>
+            </w:pPr>
+            <w:r>
+              <w:rPr>
+                <w:rFonts w:ascii="Calibri" w:eastAsia="Times New Roman" w:hAnsi="Calibri" w:cs="Calibri"/>
+                <w:color w:val="000000"/>
+                <w:kern w:val="0"/>
+                <w14:ligatures w14:val="none"/>
+              </w:rPr>
+              <w:t>Almost There</w:t>
+            </w:r>
+          </w:p>
+          <w:p>
+            <w:pPr>
+              <w:cnfStyle w:val="000000100000" w:firstRow="0" w:lastRow="0" w:firstColumn="0" w:lastColumn="0" w:oddVBand="0" w:evenVBand="0" w:oddHBand="1" w:evenHBand="0" w:firstRowFirstColumn="0" w:firstRowLastColumn="0" w:lastRowFirstColumn="0" w:lastRowLastColumn="0"/>
+              <w:rPr>
+                <w:rFonts w:ascii="Calibri" w:eastAsia="Times New Roman" w:hAnsi="Calibri" w:cs="Calibri"/>
+                <w:color w:val="000000"/>
+                <w:kern w:val="0"/>
+                <w14:ligatures w14:val="none"/>
+              </w:rPr>
+            </w:pPr>
+            <w:r>
+              <w:t>Includes most of the required information but the justification for choosing the reader is underdeveloped or vague.</w:t>
             </w:r>
           </w:p>
         </w:tc>
@@ -503,48 +586,48 @@
                 <w:kern w:val="0"/>
                 <w14:ligatures w14:val="none"/>
               </w:rPr>
-              <w:t>4</w:t>
-            </w:r>
-          </w:p>
-        </w:tc>
-        <w:tc>
-          <w:tcPr>
-            <w:tcW w:w="1228" w:type="dxa"/>
-            <w:noWrap/>
-            <w:hideMark/>
-          </w:tcPr>
-          <w:p>
-            <w:pPr>
-              <w:cnfStyle w:val="000000100000" w:firstRow="0" w:lastRow="0" w:firstColumn="0" w:lastColumn="0" w:oddVBand="0" w:evenVBand="0" w:oddHBand="1" w:evenHBand="0" w:firstRowFirstColumn="0" w:firstRowLastColumn="0" w:lastRowFirstColumn="0" w:lastRowLastColumn="0"/>
-              <w:rPr>
-                <w:rFonts w:ascii="Calibri" w:eastAsia="Times New Roman" w:hAnsi="Calibri" w:cs="Calibri"/>
-                <w:color w:val="000000"/>
-                <w:kern w:val="0"/>
-                <w14:ligatures w14:val="none"/>
-              </w:rPr>
-            </w:pPr>
-            <w:r>
-              <w:rPr>
-                <w:rFonts w:ascii="Calibri" w:eastAsia="Times New Roman" w:hAnsi="Calibri" w:cs="Calibri"/>
-                <w:color w:val="000000"/>
-                <w:kern w:val="0"/>
-                <w14:ligatures w14:val="none"/>
-              </w:rPr>
-              <w:t>Almost There</w:t>
-            </w:r>
-          </w:p>
-          <w:p>
-            <w:pPr>
-              <w:cnfStyle w:val="000000100000" w:firstRow="0" w:lastRow="0" w:firstColumn="0" w:lastColumn="0" w:oddVBand="0" w:evenVBand="0" w:oddHBand="1" w:evenHBand="0" w:firstRowFirstColumn="0" w:firstRowLastColumn="0" w:lastRowFirstColumn="0" w:lastRowLastColumn="0"/>
-              <w:rPr>
-                <w:rFonts w:ascii="Calibri" w:eastAsia="Times New Roman" w:hAnsi="Calibri" w:cs="Calibri"/>
-                <w:color w:val="000000"/>
-                <w:kern w:val="0"/>
-                <w14:ligatures w14:val="none"/>
-              </w:rPr>
-            </w:pPr>
-            <w:r>
-              <w:t>Includes most of the required information but the justification for choosing the reader is underdeveloped or vague.</w:t>
+              <w:t>3</w:t>
+            </w:r>
+          </w:p>
+        </w:tc>
+        <w:tc>
+          <w:tcPr>
+            <w:tcW w:w="1632" w:type="dxa"/>
+            <w:noWrap/>
+            <w:hideMark/>
+          </w:tcPr>
+          <w:p>
+            <w:pPr>
+              <w:cnfStyle w:val="000000100000" w:firstRow="0" w:lastRow="0" w:firstColumn="0" w:lastColumn="0" w:oddVBand="0" w:evenVBand="0" w:oddHBand="1" w:evenHBand="0" w:firstRowFirstColumn="0" w:firstRowLastColumn="0" w:lastRowFirstColumn="0" w:lastRowLastColumn="0"/>
+              <w:rPr>
+                <w:rFonts w:ascii="Calibri" w:eastAsia="Times New Roman" w:hAnsi="Calibri" w:cs="Calibri"/>
+                <w:color w:val="000000"/>
+                <w:kern w:val="0"/>
+                <w14:ligatures w14:val="none"/>
+              </w:rPr>
+            </w:pPr>
+            <w:r>
+              <w:rPr>
+                <w:rFonts w:ascii="Calibri" w:eastAsia="Times New Roman" w:hAnsi="Calibri" w:cs="Calibri"/>
+                <w:color w:val="000000"/>
+                <w:kern w:val="0"/>
+                <w14:ligatures w14:val="none"/>
+              </w:rPr>
+              <w:t>Needs Work</w:t>
+            </w:r>
+          </w:p>
+          <w:p>
+            <w:pPr>
+              <w:cnfStyle w:val="000000100000" w:firstRow="0" w:lastRow="0" w:firstColumn="0" w:lastColumn="0" w:oddVBand="0" w:evenVBand="0" w:oddHBand="1" w:evenHBand="0" w:firstRowFirstColumn="0" w:firstRowLastColumn="0" w:lastRowFirstColumn="0" w:lastRowLastColumn="0"/>
+              <w:rPr>
+                <w:rFonts w:ascii="Calibri" w:eastAsia="Times New Roman" w:hAnsi="Calibri" w:cs="Calibri"/>
+                <w:color w:val="000000"/>
+                <w:kern w:val="0"/>
+                <w14:ligatures w14:val="none"/>
+              </w:rPr>
+            </w:pPr>
+            <w:r>
+              <w:t>Missing key contact details or provides minimal explanation of the reader’s relevance to the topic.</w:t>
             </w:r>
           </w:p>
         </w:tc>
@@ -571,81 +654,13 @@
                 <w:kern w:val="0"/>
                 <w14:ligatures w14:val="none"/>
               </w:rPr>
-              <w:t>3</w:t>
-            </w:r>
-          </w:p>
-        </w:tc>
-        <w:tc>
-          <w:tcPr>
-            <w:tcW w:w="1131" w:type="dxa"/>
-            <w:noWrap/>
-            <w:hideMark/>
-          </w:tcPr>
-          <w:p>
-            <w:pPr>
-              <w:cnfStyle w:val="000000100000" w:firstRow="0" w:lastRow="0" w:firstColumn="0" w:lastColumn="0" w:oddVBand="0" w:evenVBand="0" w:oddHBand="1" w:evenHBand="0" w:firstRowFirstColumn="0" w:firstRowLastColumn="0" w:lastRowFirstColumn="0" w:lastRowLastColumn="0"/>
-              <w:rPr>
-                <w:rFonts w:ascii="Calibri" w:eastAsia="Times New Roman" w:hAnsi="Calibri" w:cs="Calibri"/>
-                <w:color w:val="000000"/>
-                <w:kern w:val="0"/>
-                <w14:ligatures w14:val="none"/>
-              </w:rPr>
-            </w:pPr>
-            <w:r>
-              <w:rPr>
-                <w:rFonts w:ascii="Calibri" w:eastAsia="Times New Roman" w:hAnsi="Calibri" w:cs="Calibri"/>
-                <w:color w:val="000000"/>
-                <w:kern w:val="0"/>
-                <w14:ligatures w14:val="none"/>
-              </w:rPr>
-              <w:t>Needs Work</w:t>
-            </w:r>
-          </w:p>
-          <w:p>
-            <w:pPr>
-              <w:cnfStyle w:val="000000100000" w:firstRow="0" w:lastRow="0" w:firstColumn="0" w:lastColumn="0" w:oddVBand="0" w:evenVBand="0" w:oddHBand="1" w:evenHBand="0" w:firstRowFirstColumn="0" w:firstRowLastColumn="0" w:lastRowFirstColumn="0" w:lastRowLastColumn="0"/>
-              <w:rPr>
-                <w:rFonts w:ascii="Calibri" w:eastAsia="Times New Roman" w:hAnsi="Calibri" w:cs="Calibri"/>
-                <w:color w:val="000000"/>
-                <w:kern w:val="0"/>
-                <w14:ligatures w14:val="none"/>
-              </w:rPr>
-            </w:pPr>
-            <w:r>
-              <w:t>Missing key contact details or provides minimal explanation of the reader’s relevance to the topic.</w:t>
-            </w:r>
-          </w:p>
-        </w:tc>
-        <w:tc>
-          <w:tcPr>
-            <w:tcW w:w="960" w:type="dxa"/>
-            <w:noWrap/>
-            <w:hideMark/>
-          </w:tcPr>
-          <w:p>
-            <w:pPr>
-              <w:cnfStyle w:val="000000100000" w:firstRow="0" w:lastRow="0" w:firstColumn="0" w:lastColumn="0" w:oddVBand="0" w:evenVBand="0" w:oddHBand="1" w:evenHBand="0" w:firstRowFirstColumn="0" w:firstRowLastColumn="0" w:lastRowFirstColumn="0" w:lastRowLastColumn="0"/>
-              <w:rPr>
-                <w:rFonts w:ascii="Calibri" w:eastAsia="Times New Roman" w:hAnsi="Calibri" w:cs="Calibri"/>
-                <w:color w:val="000000"/>
-                <w:kern w:val="0"/>
-                <w14:ligatures w14:val="none"/>
-              </w:rPr>
-            </w:pPr>
-            <w:r>
-              <w:rPr>
-                <w:rFonts w:ascii="Calibri" w:eastAsia="Times New Roman" w:hAnsi="Calibri" w:cs="Calibri"/>
-                <w:color w:val="000000"/>
-                <w:kern w:val="0"/>
-                <w14:ligatures w14:val="none"/>
-              </w:rPr>
               <w:t>2</w:t>
             </w:r>
           </w:p>
         </w:tc>
         <w:tc>
           <w:tcPr>
-            <w:tcW w:w="960" w:type="dxa"/>
+            <w:tcW w:w="1464" w:type="dxa"/>
             <w:noWrap/>
             <w:hideMark/>
           </w:tcPr>
@@ -736,7 +751,7 @@
         <w:tc>
           <w:tcPr>
             <w:cnfStyle w:val="001000000000" w:firstRow="0" w:lastRow="0" w:firstColumn="1" w:lastColumn="0" w:oddVBand="0" w:evenVBand="0" w:oddHBand="0" w:evenHBand="0" w:firstRowFirstColumn="0" w:firstRowLastColumn="0" w:lastRowFirstColumn="0" w:lastRowLastColumn="0"/>
-            <w:tcW w:w="3330" w:type="dxa"/>
+            <w:tcW w:w="1576" w:type="dxa"/>
           </w:tcPr>
           <w:p>
             <w:pPr>
@@ -760,7 +775,7 @@
         </w:tc>
         <w:tc>
           <w:tcPr>
-            <w:tcW w:w="2610" w:type="dxa"/>
+            <w:tcW w:w="1823" w:type="dxa"/>
           </w:tcPr>
           <w:p>
             <w:pPr>
@@ -775,13 +790,16 @@
               </w:rPr>
             </w:pPr>
             <w:r>
-              <w:t>Students gather public-facing web and social media presence for the Primary Reader, including relevant professional and personal platforms.</w:t>
-            </w:r>
-          </w:p>
-        </w:tc>
-        <w:tc>
-          <w:tcPr>
-            <w:tcW w:w="1490" w:type="dxa"/>
+              <w:t>G</w:t>
+            </w:r>
+            <w:r>
+              <w:t>ather public-facing web and social media presence for the Primary Reader, including relevant professional and personal platforms.</w:t>
+            </w:r>
+          </w:p>
+        </w:tc>
+        <w:tc>
+          <w:tcPr>
+            <w:tcW w:w="1682" w:type="dxa"/>
             <w:hideMark/>
           </w:tcPr>
           <w:p>
@@ -848,6 +866,47 @@
         </w:tc>
         <w:tc>
           <w:tcPr>
+            <w:tcW w:w="1768" w:type="dxa"/>
+            <w:noWrap/>
+            <w:hideMark/>
+          </w:tcPr>
+          <w:p>
+            <w:pPr>
+              <w:cnfStyle w:val="000000000000" w:firstRow="0" w:lastRow="0" w:firstColumn="0" w:lastColumn="0" w:oddVBand="0" w:evenVBand="0" w:oddHBand="0" w:evenHBand="0" w:firstRowFirstColumn="0" w:firstRowLastColumn="0" w:lastRowFirstColumn="0" w:lastRowLastColumn="0"/>
+              <w:rPr>
+                <w:rFonts w:ascii="Calibri" w:eastAsia="Times New Roman" w:hAnsi="Calibri" w:cs="Calibri"/>
+                <w:color w:val="000000"/>
+                <w:kern w:val="0"/>
+                <w14:ligatures w14:val="none"/>
+              </w:rPr>
+            </w:pPr>
+            <w:r>
+              <w:rPr>
+                <w:rFonts w:ascii="Calibri" w:eastAsia="Times New Roman" w:hAnsi="Calibri" w:cs="Calibri"/>
+                <w:color w:val="000000"/>
+                <w:kern w:val="0"/>
+                <w14:ligatures w14:val="none"/>
+              </w:rPr>
+              <w:t>Yes</w:t>
+            </w:r>
+          </w:p>
+          <w:p>
+            <w:pPr>
+              <w:cnfStyle w:val="000000000000" w:firstRow="0" w:lastRow="0" w:firstColumn="0" w:lastColumn="0" w:oddVBand="0" w:evenVBand="0" w:oddHBand="0" w:evenHBand="0" w:firstRowFirstColumn="0" w:firstRowLastColumn="0" w:lastRowFirstColumn="0" w:lastRowLastColumn="0"/>
+              <w:rPr>
+                <w:rFonts w:ascii="Calibri" w:eastAsia="Times New Roman" w:hAnsi="Calibri" w:cs="Calibri"/>
+                <w:color w:val="000000"/>
+                <w:kern w:val="0"/>
+                <w14:ligatures w14:val="none"/>
+              </w:rPr>
+            </w:pPr>
+            <w:r>
+              <w:t>Provides a reasonably complete set of links and accounts, focused on the reader’s professional presence.</w:t>
+            </w:r>
+          </w:p>
+        </w:tc>
+        <w:tc>
+          <w:tcPr>
             <w:tcW w:w="960" w:type="dxa"/>
             <w:noWrap/>
             <w:hideMark/>
@@ -869,9 +928,16 @@
                 <w:kern w:val="0"/>
                 <w14:ligatures w14:val="none"/>
               </w:rPr>
-              <w:t>Yes</w:t>
-            </w:r>
-          </w:p>
+              <w:t>4</w:t>
+            </w:r>
+          </w:p>
+        </w:tc>
+        <w:tc>
+          <w:tcPr>
+            <w:tcW w:w="1764" w:type="dxa"/>
+            <w:noWrap/>
+            <w:hideMark/>
+          </w:tcPr>
           <w:p>
             <w:pPr>
               <w:cnfStyle w:val="000000000000" w:firstRow="0" w:lastRow="0" w:firstColumn="0" w:lastColumn="0" w:oddVBand="0" w:evenVBand="0" w:oddHBand="0" w:evenHBand="0" w:firstRowFirstColumn="0" w:firstRowLastColumn="0" w:lastRowFirstColumn="0" w:lastRowLastColumn="0"/>
@@ -883,7 +949,27 @@
               </w:rPr>
             </w:pPr>
             <w:r>
-              <w:t>Provides a reasonably complete set of links and accounts, focused on the reader’s professional presence.</w:t>
+              <w:rPr>
+                <w:rFonts w:ascii="Calibri" w:eastAsia="Times New Roman" w:hAnsi="Calibri" w:cs="Calibri"/>
+                <w:color w:val="000000"/>
+                <w:kern w:val="0"/>
+                <w14:ligatures w14:val="none"/>
+              </w:rPr>
+              <w:t>Almost There</w:t>
+            </w:r>
+          </w:p>
+          <w:p>
+            <w:pPr>
+              <w:cnfStyle w:val="000000000000" w:firstRow="0" w:lastRow="0" w:firstColumn="0" w:lastColumn="0" w:oddVBand="0" w:evenVBand="0" w:oddHBand="0" w:evenHBand="0" w:firstRowFirstColumn="0" w:firstRowLastColumn="0" w:lastRowFirstColumn="0" w:lastRowLastColumn="0"/>
+              <w:rPr>
+                <w:rFonts w:ascii="Calibri" w:eastAsia="Times New Roman" w:hAnsi="Calibri" w:cs="Calibri"/>
+                <w:color w:val="000000"/>
+                <w:kern w:val="0"/>
+                <w14:ligatures w14:val="none"/>
+              </w:rPr>
+            </w:pPr>
+            <w:r>
+              <w:t>Includes some social media or links but may overlook key platforms or contain irrelevant entries.</w:t>
             </w:r>
           </w:p>
         </w:tc>
@@ -910,13 +996,13 @@
                 <w:kern w:val="0"/>
                 <w14:ligatures w14:val="none"/>
               </w:rPr>
-              <w:t>4</w:t>
-            </w:r>
-          </w:p>
-        </w:tc>
-        <w:tc>
-          <w:tcPr>
-            <w:tcW w:w="1228" w:type="dxa"/>
+              <w:t>3</w:t>
+            </w:r>
+          </w:p>
+        </w:tc>
+        <w:tc>
+          <w:tcPr>
+            <w:tcW w:w="1632" w:type="dxa"/>
             <w:noWrap/>
             <w:hideMark/>
           </w:tcPr>
@@ -937,7 +1023,7 @@
                 <w:kern w:val="0"/>
                 <w14:ligatures w14:val="none"/>
               </w:rPr>
-              <w:t>Almost There</w:t>
+              <w:t>Needs Work</w:t>
             </w:r>
           </w:p>
           <w:p>
@@ -951,7 +1037,13 @@
               </w:rPr>
             </w:pPr>
             <w:r>
-              <w:t>Includes some social media or links but may overlook key platforms or contain irrelevant entries.</w:t>
+              <w:t>Provides f</w:t>
+            </w:r>
+            <w:r>
+              <w:t>ew links or accounts</w:t>
+            </w:r>
+            <w:r>
+              <w:t>. Looks randomly chosen or irrelevant.</w:t>
             </w:r>
           </w:p>
         </w:tc>
@@ -978,13 +1070,13 @@
                 <w:kern w:val="0"/>
                 <w14:ligatures w14:val="none"/>
               </w:rPr>
-              <w:t>3</w:t>
-            </w:r>
-          </w:p>
-        </w:tc>
-        <w:tc>
-          <w:tcPr>
-            <w:tcW w:w="1131" w:type="dxa"/>
+              <w:t>2</w:t>
+            </w:r>
+          </w:p>
+        </w:tc>
+        <w:tc>
+          <w:tcPr>
+            <w:tcW w:w="1464" w:type="dxa"/>
             <w:noWrap/>
             <w:hideMark/>
           </w:tcPr>
@@ -1005,7 +1097,7 @@
                 <w:kern w:val="0"/>
                 <w14:ligatures w14:val="none"/>
               </w:rPr>
-              <w:t>Needs Work</w:t>
+              <w:t>Missing</w:t>
             </w:r>
           </w:p>
           <w:p>
@@ -1019,75 +1111,13 @@
               </w:rPr>
             </w:pPr>
             <w:r>
-              <w:t>Few links or accounts provided; selection appears random or lacks relevance.</w:t>
-            </w:r>
-          </w:p>
-        </w:tc>
-        <w:tc>
-          <w:tcPr>
-            <w:tcW w:w="960" w:type="dxa"/>
-            <w:noWrap/>
-            <w:hideMark/>
-          </w:tcPr>
-          <w:p>
-            <w:pPr>
-              <w:cnfStyle w:val="000000000000" w:firstRow="0" w:lastRow="0" w:firstColumn="0" w:lastColumn="0" w:oddVBand="0" w:evenVBand="0" w:oddHBand="0" w:evenHBand="0" w:firstRowFirstColumn="0" w:firstRowLastColumn="0" w:lastRowFirstColumn="0" w:lastRowLastColumn="0"/>
-              <w:rPr>
-                <w:rFonts w:ascii="Calibri" w:eastAsia="Times New Roman" w:hAnsi="Calibri" w:cs="Calibri"/>
-                <w:color w:val="000000"/>
-                <w:kern w:val="0"/>
-                <w14:ligatures w14:val="none"/>
-              </w:rPr>
-            </w:pPr>
-            <w:r>
-              <w:rPr>
-                <w:rFonts w:ascii="Calibri" w:eastAsia="Times New Roman" w:hAnsi="Calibri" w:cs="Calibri"/>
-                <w:color w:val="000000"/>
-                <w:kern w:val="0"/>
-                <w14:ligatures w14:val="none"/>
-              </w:rPr>
-              <w:t>2</w:t>
-            </w:r>
-          </w:p>
-        </w:tc>
-        <w:tc>
-          <w:tcPr>
-            <w:tcW w:w="960" w:type="dxa"/>
-            <w:noWrap/>
-            <w:hideMark/>
-          </w:tcPr>
-          <w:p>
-            <w:pPr>
-              <w:cnfStyle w:val="000000000000" w:firstRow="0" w:lastRow="0" w:firstColumn="0" w:lastColumn="0" w:oddVBand="0" w:evenVBand="0" w:oddHBand="0" w:evenHBand="0" w:firstRowFirstColumn="0" w:firstRowLastColumn="0" w:lastRowFirstColumn="0" w:lastRowLastColumn="0"/>
-              <w:rPr>
-                <w:rFonts w:ascii="Calibri" w:eastAsia="Times New Roman" w:hAnsi="Calibri" w:cs="Calibri"/>
-                <w:color w:val="000000"/>
-                <w:kern w:val="0"/>
-                <w14:ligatures w14:val="none"/>
-              </w:rPr>
-            </w:pPr>
-            <w:r>
-              <w:rPr>
-                <w:rFonts w:ascii="Calibri" w:eastAsia="Times New Roman" w:hAnsi="Calibri" w:cs="Calibri"/>
-                <w:color w:val="000000"/>
-                <w:kern w:val="0"/>
-                <w14:ligatures w14:val="none"/>
-              </w:rPr>
-              <w:t>Missing</w:t>
-            </w:r>
-          </w:p>
-          <w:p>
-            <w:pPr>
-              <w:cnfStyle w:val="000000000000" w:firstRow="0" w:lastRow="0" w:firstColumn="0" w:lastColumn="0" w:oddVBand="0" w:evenVBand="0" w:oddHBand="0" w:evenHBand="0" w:firstRowFirstColumn="0" w:firstRowLastColumn="0" w:lastRowFirstColumn="0" w:lastRowLastColumn="0"/>
-              <w:rPr>
-                <w:rFonts w:ascii="Calibri" w:eastAsia="Times New Roman" w:hAnsi="Calibri" w:cs="Calibri"/>
-                <w:color w:val="000000"/>
-                <w:kern w:val="0"/>
-                <w14:ligatures w14:val="none"/>
-              </w:rPr>
-            </w:pPr>
-            <w:r>
-              <w:t>No entries or placeholders without content.</w:t>
+              <w:rPr>
+                <w:rFonts w:ascii="Calibri" w:eastAsia="Times New Roman" w:hAnsi="Calibri" w:cs="Calibri"/>
+                <w:color w:val="000000"/>
+                <w:kern w:val="0"/>
+                <w14:ligatures w14:val="none"/>
+              </w:rPr>
+              <w:t>Section is blank or lacks sufficient information.</w:t>
             </w:r>
           </w:p>
         </w:tc>
@@ -1127,7 +1157,7 @@
         <w:tc>
           <w:tcPr>
             <w:cnfStyle w:val="001000000000" w:firstRow="0" w:lastRow="0" w:firstColumn="1" w:lastColumn="0" w:oddVBand="0" w:evenVBand="0" w:oddHBand="0" w:evenHBand="0" w:firstRowFirstColumn="0" w:firstRowLastColumn="0" w:lastRowFirstColumn="0" w:lastRowLastColumn="0"/>
-            <w:tcW w:w="3330" w:type="dxa"/>
+            <w:tcW w:w="1576" w:type="dxa"/>
           </w:tcPr>
           <w:p>
             <w:pPr>
@@ -1151,7 +1181,7 @@
         </w:tc>
         <w:tc>
           <w:tcPr>
-            <w:tcW w:w="2610" w:type="dxa"/>
+            <w:tcW w:w="1823" w:type="dxa"/>
           </w:tcPr>
           <w:p>
             <w:pPr>
@@ -1166,13 +1196,13 @@
               </w:rPr>
             </w:pPr>
             <w:r>
-              <w:t>Students summarize the reader’s job title, education, work history, and responsibilities, especially those relevant to the report topic.</w:t>
-            </w:r>
-          </w:p>
-        </w:tc>
-        <w:tc>
-          <w:tcPr>
-            <w:tcW w:w="1490" w:type="dxa"/>
+              <w:t>Summarize the reader’s job title, education, work history, and responsibilities, especially those relevant to the report topic.</w:t>
+            </w:r>
+          </w:p>
+        </w:tc>
+        <w:tc>
+          <w:tcPr>
+            <w:tcW w:w="1682" w:type="dxa"/>
             <w:hideMark/>
           </w:tcPr>
           <w:p>
@@ -1244,6 +1274,47 @@
         </w:tc>
         <w:tc>
           <w:tcPr>
+            <w:tcW w:w="1768" w:type="dxa"/>
+            <w:noWrap/>
+            <w:hideMark/>
+          </w:tcPr>
+          <w:p>
+            <w:pPr>
+              <w:cnfStyle w:val="000000100000" w:firstRow="0" w:lastRow="0" w:firstColumn="0" w:lastColumn="0" w:oddVBand="0" w:evenVBand="0" w:oddHBand="1" w:evenHBand="0" w:firstRowFirstColumn="0" w:firstRowLastColumn="0" w:lastRowFirstColumn="0" w:lastRowLastColumn="0"/>
+              <w:rPr>
+                <w:rFonts w:ascii="Calibri" w:eastAsia="Times New Roman" w:hAnsi="Calibri" w:cs="Calibri"/>
+                <w:color w:val="000000"/>
+                <w:kern w:val="0"/>
+                <w14:ligatures w14:val="none"/>
+              </w:rPr>
+            </w:pPr>
+            <w:r>
+              <w:rPr>
+                <w:rFonts w:ascii="Calibri" w:eastAsia="Times New Roman" w:hAnsi="Calibri" w:cs="Calibri"/>
+                <w:color w:val="000000"/>
+                <w:kern w:val="0"/>
+                <w14:ligatures w14:val="none"/>
+              </w:rPr>
+              <w:t>Yes</w:t>
+            </w:r>
+          </w:p>
+          <w:p>
+            <w:pPr>
+              <w:cnfStyle w:val="000000100000" w:firstRow="0" w:lastRow="0" w:firstColumn="0" w:lastColumn="0" w:oddVBand="0" w:evenVBand="0" w:oddHBand="1" w:evenHBand="0" w:firstRowFirstColumn="0" w:firstRowLastColumn="0" w:lastRowFirstColumn="0" w:lastRowLastColumn="0"/>
+              <w:rPr>
+                <w:rFonts w:ascii="Calibri" w:eastAsia="Times New Roman" w:hAnsi="Calibri" w:cs="Calibri"/>
+                <w:color w:val="000000"/>
+                <w:kern w:val="0"/>
+                <w14:ligatures w14:val="none"/>
+              </w:rPr>
+            </w:pPr>
+            <w:r>
+              <w:t>Covers all required aspects with some attention to the reader’s connection to the report topic.</w:t>
+            </w:r>
+          </w:p>
+        </w:tc>
+        <w:tc>
+          <w:tcPr>
             <w:tcW w:w="960" w:type="dxa"/>
             <w:noWrap/>
             <w:hideMark/>
@@ -1265,21 +1336,48 @@
                 <w:kern w:val="0"/>
                 <w14:ligatures w14:val="none"/>
               </w:rPr>
-              <w:t>Yes</w:t>
-            </w:r>
-          </w:p>
-          <w:p>
-            <w:pPr>
-              <w:cnfStyle w:val="000000100000" w:firstRow="0" w:lastRow="0" w:firstColumn="0" w:lastColumn="0" w:oddVBand="0" w:evenVBand="0" w:oddHBand="1" w:evenHBand="0" w:firstRowFirstColumn="0" w:firstRowLastColumn="0" w:lastRowFirstColumn="0" w:lastRowLastColumn="0"/>
-              <w:rPr>
-                <w:rFonts w:ascii="Calibri" w:eastAsia="Times New Roman" w:hAnsi="Calibri" w:cs="Calibri"/>
-                <w:color w:val="000000"/>
-                <w:kern w:val="0"/>
-                <w14:ligatures w14:val="none"/>
-              </w:rPr>
-            </w:pPr>
-            <w:r>
-              <w:t>Covers all required aspects with some attention to the reader’s connection to the report topic.</w:t>
+              <w:t>4</w:t>
+            </w:r>
+          </w:p>
+        </w:tc>
+        <w:tc>
+          <w:tcPr>
+            <w:tcW w:w="1764" w:type="dxa"/>
+            <w:noWrap/>
+            <w:hideMark/>
+          </w:tcPr>
+          <w:p>
+            <w:pPr>
+              <w:cnfStyle w:val="000000100000" w:firstRow="0" w:lastRow="0" w:firstColumn="0" w:lastColumn="0" w:oddVBand="0" w:evenVBand="0" w:oddHBand="1" w:evenHBand="0" w:firstRowFirstColumn="0" w:firstRowLastColumn="0" w:lastRowFirstColumn="0" w:lastRowLastColumn="0"/>
+              <w:rPr>
+                <w:rFonts w:ascii="Calibri" w:eastAsia="Times New Roman" w:hAnsi="Calibri" w:cs="Calibri"/>
+                <w:color w:val="000000"/>
+                <w:kern w:val="0"/>
+                <w14:ligatures w14:val="none"/>
+              </w:rPr>
+            </w:pPr>
+            <w:r>
+              <w:rPr>
+                <w:rFonts w:ascii="Calibri" w:eastAsia="Times New Roman" w:hAnsi="Calibri" w:cs="Calibri"/>
+                <w:color w:val="000000"/>
+                <w:kern w:val="0"/>
+                <w14:ligatures w14:val="none"/>
+              </w:rPr>
+              <w:t>Almost There</w:t>
+            </w:r>
+          </w:p>
+          <w:p>
+            <w:pPr>
+              <w:cnfStyle w:val="000000100000" w:firstRow="0" w:lastRow="0" w:firstColumn="0" w:lastColumn="0" w:oddVBand="0" w:evenVBand="0" w:oddHBand="1" w:evenHBand="0" w:firstRowFirstColumn="0" w:firstRowLastColumn="0" w:lastRowFirstColumn="0" w:lastRowLastColumn="0"/>
+              <w:rPr>
+                <w:rFonts w:ascii="Calibri" w:eastAsia="Times New Roman" w:hAnsi="Calibri" w:cs="Calibri"/>
+                <w:color w:val="000000"/>
+                <w:kern w:val="0"/>
+                <w14:ligatures w14:val="none"/>
+              </w:rPr>
+            </w:pPr>
+            <w:r>
+              <w:t>Contains basic information but may omit details or fail to connect the background to the report’s relevance.</w:t>
             </w:r>
           </w:p>
         </w:tc>
@@ -1306,48 +1404,48 @@
                 <w:kern w:val="0"/>
                 <w14:ligatures w14:val="none"/>
               </w:rPr>
-              <w:t>4</w:t>
-            </w:r>
-          </w:p>
-        </w:tc>
-        <w:tc>
-          <w:tcPr>
-            <w:tcW w:w="1228" w:type="dxa"/>
-            <w:noWrap/>
-            <w:hideMark/>
-          </w:tcPr>
-          <w:p>
-            <w:pPr>
-              <w:cnfStyle w:val="000000100000" w:firstRow="0" w:lastRow="0" w:firstColumn="0" w:lastColumn="0" w:oddVBand="0" w:evenVBand="0" w:oddHBand="1" w:evenHBand="0" w:firstRowFirstColumn="0" w:firstRowLastColumn="0" w:lastRowFirstColumn="0" w:lastRowLastColumn="0"/>
-              <w:rPr>
-                <w:rFonts w:ascii="Calibri" w:eastAsia="Times New Roman" w:hAnsi="Calibri" w:cs="Calibri"/>
-                <w:color w:val="000000"/>
-                <w:kern w:val="0"/>
-                <w14:ligatures w14:val="none"/>
-              </w:rPr>
-            </w:pPr>
-            <w:r>
-              <w:rPr>
-                <w:rFonts w:ascii="Calibri" w:eastAsia="Times New Roman" w:hAnsi="Calibri" w:cs="Calibri"/>
-                <w:color w:val="000000"/>
-                <w:kern w:val="0"/>
-                <w14:ligatures w14:val="none"/>
-              </w:rPr>
-              <w:t>Almost There</w:t>
-            </w:r>
-          </w:p>
-          <w:p>
-            <w:pPr>
-              <w:cnfStyle w:val="000000100000" w:firstRow="0" w:lastRow="0" w:firstColumn="0" w:lastColumn="0" w:oddVBand="0" w:evenVBand="0" w:oddHBand="1" w:evenHBand="0" w:firstRowFirstColumn="0" w:firstRowLastColumn="0" w:lastRowFirstColumn="0" w:lastRowLastColumn="0"/>
-              <w:rPr>
-                <w:rFonts w:ascii="Calibri" w:eastAsia="Times New Roman" w:hAnsi="Calibri" w:cs="Calibri"/>
-                <w:color w:val="000000"/>
-                <w:kern w:val="0"/>
-                <w14:ligatures w14:val="none"/>
-              </w:rPr>
-            </w:pPr>
-            <w:r>
-              <w:t>Contains basic information but may omit details or fail to connect the background to the report’s relevance.</w:t>
+              <w:t>3</w:t>
+            </w:r>
+          </w:p>
+        </w:tc>
+        <w:tc>
+          <w:tcPr>
+            <w:tcW w:w="1632" w:type="dxa"/>
+            <w:noWrap/>
+            <w:hideMark/>
+          </w:tcPr>
+          <w:p>
+            <w:pPr>
+              <w:cnfStyle w:val="000000100000" w:firstRow="0" w:lastRow="0" w:firstColumn="0" w:lastColumn="0" w:oddVBand="0" w:evenVBand="0" w:oddHBand="1" w:evenHBand="0" w:firstRowFirstColumn="0" w:firstRowLastColumn="0" w:lastRowFirstColumn="0" w:lastRowLastColumn="0"/>
+              <w:rPr>
+                <w:rFonts w:ascii="Calibri" w:eastAsia="Times New Roman" w:hAnsi="Calibri" w:cs="Calibri"/>
+                <w:color w:val="000000"/>
+                <w:kern w:val="0"/>
+                <w14:ligatures w14:val="none"/>
+              </w:rPr>
+            </w:pPr>
+            <w:r>
+              <w:rPr>
+                <w:rFonts w:ascii="Calibri" w:eastAsia="Times New Roman" w:hAnsi="Calibri" w:cs="Calibri"/>
+                <w:color w:val="000000"/>
+                <w:kern w:val="0"/>
+                <w14:ligatures w14:val="none"/>
+              </w:rPr>
+              <w:t>Needs Work</w:t>
+            </w:r>
+          </w:p>
+          <w:p>
+            <w:pPr>
+              <w:cnfStyle w:val="000000100000" w:firstRow="0" w:lastRow="0" w:firstColumn="0" w:lastColumn="0" w:oddVBand="0" w:evenVBand="0" w:oddHBand="1" w:evenHBand="0" w:firstRowFirstColumn="0" w:firstRowLastColumn="0" w:lastRowFirstColumn="0" w:lastRowLastColumn="0"/>
+              <w:rPr>
+                <w:rFonts w:ascii="Calibri" w:eastAsia="Times New Roman" w:hAnsi="Calibri" w:cs="Calibri"/>
+                <w:color w:val="000000"/>
+                <w:kern w:val="0"/>
+                <w14:ligatures w14:val="none"/>
+              </w:rPr>
+            </w:pPr>
+            <w:r>
+              <w:t>Superficial or incomplete background; lacks connection to the reader’s job or the report.</w:t>
             </w:r>
           </w:p>
         </w:tc>
@@ -1374,81 +1472,13 @@
                 <w:kern w:val="0"/>
                 <w14:ligatures w14:val="none"/>
               </w:rPr>
-              <w:t>3</w:t>
-            </w:r>
-          </w:p>
-        </w:tc>
-        <w:tc>
-          <w:tcPr>
-            <w:tcW w:w="1131" w:type="dxa"/>
-            <w:noWrap/>
-            <w:hideMark/>
-          </w:tcPr>
-          <w:p>
-            <w:pPr>
-              <w:cnfStyle w:val="000000100000" w:firstRow="0" w:lastRow="0" w:firstColumn="0" w:lastColumn="0" w:oddVBand="0" w:evenVBand="0" w:oddHBand="1" w:evenHBand="0" w:firstRowFirstColumn="0" w:firstRowLastColumn="0" w:lastRowFirstColumn="0" w:lastRowLastColumn="0"/>
-              <w:rPr>
-                <w:rFonts w:ascii="Calibri" w:eastAsia="Times New Roman" w:hAnsi="Calibri" w:cs="Calibri"/>
-                <w:color w:val="000000"/>
-                <w:kern w:val="0"/>
-                <w14:ligatures w14:val="none"/>
-              </w:rPr>
-            </w:pPr>
-            <w:r>
-              <w:rPr>
-                <w:rFonts w:ascii="Calibri" w:eastAsia="Times New Roman" w:hAnsi="Calibri" w:cs="Calibri"/>
-                <w:color w:val="000000"/>
-                <w:kern w:val="0"/>
-                <w14:ligatures w14:val="none"/>
-              </w:rPr>
-              <w:t>Needs Work</w:t>
-            </w:r>
-          </w:p>
-          <w:p>
-            <w:pPr>
-              <w:cnfStyle w:val="000000100000" w:firstRow="0" w:lastRow="0" w:firstColumn="0" w:lastColumn="0" w:oddVBand="0" w:evenVBand="0" w:oddHBand="1" w:evenHBand="0" w:firstRowFirstColumn="0" w:firstRowLastColumn="0" w:lastRowFirstColumn="0" w:lastRowLastColumn="0"/>
-              <w:rPr>
-                <w:rFonts w:ascii="Calibri" w:eastAsia="Times New Roman" w:hAnsi="Calibri" w:cs="Calibri"/>
-                <w:color w:val="000000"/>
-                <w:kern w:val="0"/>
-                <w14:ligatures w14:val="none"/>
-              </w:rPr>
-            </w:pPr>
-            <w:r>
-              <w:t>Superficial or incomplete background; lacks connection to the reader’s job or the report.</w:t>
-            </w:r>
-          </w:p>
-        </w:tc>
-        <w:tc>
-          <w:tcPr>
-            <w:tcW w:w="960" w:type="dxa"/>
-            <w:noWrap/>
-            <w:hideMark/>
-          </w:tcPr>
-          <w:p>
-            <w:pPr>
-              <w:cnfStyle w:val="000000100000" w:firstRow="0" w:lastRow="0" w:firstColumn="0" w:lastColumn="0" w:oddVBand="0" w:evenVBand="0" w:oddHBand="1" w:evenHBand="0" w:firstRowFirstColumn="0" w:firstRowLastColumn="0" w:lastRowFirstColumn="0" w:lastRowLastColumn="0"/>
-              <w:rPr>
-                <w:rFonts w:ascii="Calibri" w:eastAsia="Times New Roman" w:hAnsi="Calibri" w:cs="Calibri"/>
-                <w:color w:val="000000"/>
-                <w:kern w:val="0"/>
-                <w14:ligatures w14:val="none"/>
-              </w:rPr>
-            </w:pPr>
-            <w:r>
-              <w:rPr>
-                <w:rFonts w:ascii="Calibri" w:eastAsia="Times New Roman" w:hAnsi="Calibri" w:cs="Calibri"/>
-                <w:color w:val="000000"/>
-                <w:kern w:val="0"/>
-                <w14:ligatures w14:val="none"/>
-              </w:rPr>
               <w:t>2</w:t>
             </w:r>
           </w:p>
         </w:tc>
         <w:tc>
           <w:tcPr>
-            <w:tcW w:w="960" w:type="dxa"/>
+            <w:tcW w:w="1464" w:type="dxa"/>
             <w:noWrap/>
             <w:hideMark/>
           </w:tcPr>
@@ -1522,7 +1552,7 @@
         <w:tc>
           <w:tcPr>
             <w:cnfStyle w:val="001000000000" w:firstRow="0" w:lastRow="0" w:firstColumn="1" w:lastColumn="0" w:oddVBand="0" w:evenVBand="0" w:oddHBand="0" w:evenHBand="0" w:firstRowFirstColumn="0" w:firstRowLastColumn="0" w:lastRowFirstColumn="0" w:lastRowLastColumn="0"/>
-            <w:tcW w:w="3330" w:type="dxa"/>
+            <w:tcW w:w="1576" w:type="dxa"/>
           </w:tcPr>
           <w:p>
             <w:pPr>
@@ -1546,7 +1576,7 @@
         </w:tc>
         <w:tc>
           <w:tcPr>
-            <w:tcW w:w="2610" w:type="dxa"/>
+            <w:tcW w:w="1823" w:type="dxa"/>
           </w:tcPr>
           <w:p>
             <w:pPr>
@@ -1561,13 +1591,16 @@
               </w:rPr>
             </w:pPr>
             <w:r>
-              <w:t>Students assess the reader’s perspective on the group, familiarity with the topic, and level of interest or concern about the website’s usability.</w:t>
-            </w:r>
-          </w:p>
-        </w:tc>
-        <w:tc>
-          <w:tcPr>
-            <w:tcW w:w="1490" w:type="dxa"/>
+              <w:t>A</w:t>
+            </w:r>
+            <w:r>
+              <w:t>ssess the reader’s perspective on the group, familiarity with the topic, and level of interest or concern about the website’s usability.</w:t>
+            </w:r>
+          </w:p>
+        </w:tc>
+        <w:tc>
+          <w:tcPr>
+            <w:tcW w:w="1682" w:type="dxa"/>
             <w:hideMark/>
           </w:tcPr>
           <w:p>
@@ -1590,6 +1623,20 @@
               <w:t>Exceeds Expectations</w:t>
             </w:r>
           </w:p>
+          <w:p>
+            <w:pPr>
+              <w:cnfStyle w:val="000000000000" w:firstRow="0" w:lastRow="0" w:firstColumn="0" w:lastColumn="0" w:oddVBand="0" w:evenVBand="0" w:oddHBand="0" w:evenHBand="0" w:firstRowFirstColumn="0" w:firstRowLastColumn="0" w:lastRowFirstColumn="0" w:lastRowLastColumn="0"/>
+              <w:rPr>
+                <w:rFonts w:ascii="Calibri" w:eastAsia="Times New Roman" w:hAnsi="Calibri" w:cs="Calibri"/>
+                <w:color w:val="000000"/>
+                <w:kern w:val="0"/>
+                <w14:ligatures w14:val="none"/>
+              </w:rPr>
+            </w:pPr>
+            <w:r>
+              <w:t>Offers a comprehensive and insightful summary of the reader’s background, clearly linking it to how the report serves their professional needs.</w:t>
+            </w:r>
+          </w:p>
         </w:tc>
         <w:tc>
           <w:tcPr>
@@ -1620,6 +1667,47 @@
         </w:tc>
         <w:tc>
           <w:tcPr>
+            <w:tcW w:w="1768" w:type="dxa"/>
+            <w:noWrap/>
+            <w:hideMark/>
+          </w:tcPr>
+          <w:p>
+            <w:pPr>
+              <w:cnfStyle w:val="000000000000" w:firstRow="0" w:lastRow="0" w:firstColumn="0" w:lastColumn="0" w:oddVBand="0" w:evenVBand="0" w:oddHBand="0" w:evenHBand="0" w:firstRowFirstColumn="0" w:firstRowLastColumn="0" w:lastRowFirstColumn="0" w:lastRowLastColumn="0"/>
+              <w:rPr>
+                <w:rFonts w:ascii="Calibri" w:eastAsia="Times New Roman" w:hAnsi="Calibri" w:cs="Calibri"/>
+                <w:color w:val="000000"/>
+                <w:kern w:val="0"/>
+                <w14:ligatures w14:val="none"/>
+              </w:rPr>
+            </w:pPr>
+            <w:r>
+              <w:rPr>
+                <w:rFonts w:ascii="Calibri" w:eastAsia="Times New Roman" w:hAnsi="Calibri" w:cs="Calibri"/>
+                <w:color w:val="000000"/>
+                <w:kern w:val="0"/>
+                <w14:ligatures w14:val="none"/>
+              </w:rPr>
+              <w:t>Yes</w:t>
+            </w:r>
+          </w:p>
+          <w:p>
+            <w:pPr>
+              <w:cnfStyle w:val="000000000000" w:firstRow="0" w:lastRow="0" w:firstColumn="0" w:lastColumn="0" w:oddVBand="0" w:evenVBand="0" w:oddHBand="0" w:evenHBand="0" w:firstRowFirstColumn="0" w:firstRowLastColumn="0" w:lastRowFirstColumn="0" w:lastRowLastColumn="0"/>
+              <w:rPr>
+                <w:rFonts w:ascii="Calibri" w:eastAsia="Times New Roman" w:hAnsi="Calibri" w:cs="Calibri"/>
+                <w:color w:val="000000"/>
+                <w:kern w:val="0"/>
+                <w14:ligatures w14:val="none"/>
+              </w:rPr>
+            </w:pPr>
+            <w:r>
+              <w:t>Covers all required aspects with some attention to the reader’s connection to the report topic.</w:t>
+            </w:r>
+          </w:p>
+        </w:tc>
+        <w:tc>
+          <w:tcPr>
             <w:tcW w:w="960" w:type="dxa"/>
             <w:noWrap/>
             <w:hideMark/>
@@ -1641,7 +1729,48 @@
                 <w:kern w:val="0"/>
                 <w14:ligatures w14:val="none"/>
               </w:rPr>
-              <w:t>Yes</w:t>
+              <w:t>4</w:t>
+            </w:r>
+          </w:p>
+        </w:tc>
+        <w:tc>
+          <w:tcPr>
+            <w:tcW w:w="1764" w:type="dxa"/>
+            <w:noWrap/>
+            <w:hideMark/>
+          </w:tcPr>
+          <w:p>
+            <w:pPr>
+              <w:cnfStyle w:val="000000000000" w:firstRow="0" w:lastRow="0" w:firstColumn="0" w:lastColumn="0" w:oddVBand="0" w:evenVBand="0" w:oddHBand="0" w:evenHBand="0" w:firstRowFirstColumn="0" w:firstRowLastColumn="0" w:lastRowFirstColumn="0" w:lastRowLastColumn="0"/>
+              <w:rPr>
+                <w:rFonts w:ascii="Calibri" w:eastAsia="Times New Roman" w:hAnsi="Calibri" w:cs="Calibri"/>
+                <w:color w:val="000000"/>
+                <w:kern w:val="0"/>
+                <w14:ligatures w14:val="none"/>
+              </w:rPr>
+            </w:pPr>
+            <w:r>
+              <w:rPr>
+                <w:rFonts w:ascii="Calibri" w:eastAsia="Times New Roman" w:hAnsi="Calibri" w:cs="Calibri"/>
+                <w:color w:val="000000"/>
+                <w:kern w:val="0"/>
+                <w14:ligatures w14:val="none"/>
+              </w:rPr>
+              <w:t>Almost There</w:t>
+            </w:r>
+          </w:p>
+          <w:p>
+            <w:pPr>
+              <w:cnfStyle w:val="000000000000" w:firstRow="0" w:lastRow="0" w:firstColumn="0" w:lastColumn="0" w:oddVBand="0" w:evenVBand="0" w:oddHBand="0" w:evenHBand="0" w:firstRowFirstColumn="0" w:firstRowLastColumn="0" w:lastRowFirstColumn="0" w:lastRowLastColumn="0"/>
+              <w:rPr>
+                <w:rFonts w:ascii="Calibri" w:eastAsia="Times New Roman" w:hAnsi="Calibri" w:cs="Calibri"/>
+                <w:color w:val="000000"/>
+                <w:kern w:val="0"/>
+                <w14:ligatures w14:val="none"/>
+              </w:rPr>
+            </w:pPr>
+            <w:r>
+              <w:t>Contains basic information but may omit details or fail to connect the background to the report’s relevance.</w:t>
             </w:r>
           </w:p>
         </w:tc>
@@ -1668,13 +1797,13 @@
                 <w:kern w:val="0"/>
                 <w14:ligatures w14:val="none"/>
               </w:rPr>
-              <w:t>4</w:t>
-            </w:r>
-          </w:p>
-        </w:tc>
-        <w:tc>
-          <w:tcPr>
-            <w:tcW w:w="1228" w:type="dxa"/>
+              <w:t>3</w:t>
+            </w:r>
+          </w:p>
+        </w:tc>
+        <w:tc>
+          <w:tcPr>
+            <w:tcW w:w="1632" w:type="dxa"/>
             <w:noWrap/>
             <w:hideMark/>
           </w:tcPr>
@@ -1695,7 +1824,21 @@
                 <w:kern w:val="0"/>
                 <w14:ligatures w14:val="none"/>
               </w:rPr>
-              <w:t>Almost There</w:t>
+              <w:t>Needs Work</w:t>
+            </w:r>
+          </w:p>
+          <w:p>
+            <w:pPr>
+              <w:cnfStyle w:val="000000000000" w:firstRow="0" w:lastRow="0" w:firstColumn="0" w:lastColumn="0" w:oddVBand="0" w:evenVBand="0" w:oddHBand="0" w:evenHBand="0" w:firstRowFirstColumn="0" w:firstRowLastColumn="0" w:lastRowFirstColumn="0" w:lastRowLastColumn="0"/>
+              <w:rPr>
+                <w:rFonts w:ascii="Calibri" w:eastAsia="Times New Roman" w:hAnsi="Calibri" w:cs="Calibri"/>
+                <w:color w:val="000000"/>
+                <w:kern w:val="0"/>
+                <w14:ligatures w14:val="none"/>
+              </w:rPr>
+            </w:pPr>
+            <w:r>
+              <w:t>Superficial or incomplete background; lacks connection to the reader’s job or the report.</w:t>
             </w:r>
           </w:p>
         </w:tc>
@@ -1722,13 +1865,13 @@
                 <w:kern w:val="0"/>
                 <w14:ligatures w14:val="none"/>
               </w:rPr>
-              <w:t>3</w:t>
-            </w:r>
-          </w:p>
-        </w:tc>
-        <w:tc>
-          <w:tcPr>
-            <w:tcW w:w="1131" w:type="dxa"/>
+              <w:t>2</w:t>
+            </w:r>
+          </w:p>
+        </w:tc>
+        <w:tc>
+          <w:tcPr>
+            <w:tcW w:w="1464" w:type="dxa"/>
             <w:noWrap/>
             <w:hideMark/>
           </w:tcPr>
@@ -1749,16 +1892,9 @@
                 <w:kern w:val="0"/>
                 <w14:ligatures w14:val="none"/>
               </w:rPr>
-              <w:t>Needs Work</w:t>
-            </w:r>
-          </w:p>
-        </w:tc>
-        <w:tc>
-          <w:tcPr>
-            <w:tcW w:w="960" w:type="dxa"/>
-            <w:noWrap/>
-            <w:hideMark/>
-          </w:tcPr>
+              <w:t>Missing</w:t>
+            </w:r>
+          </w:p>
           <w:p>
             <w:pPr>
               <w:cnfStyle w:val="000000000000" w:firstRow="0" w:lastRow="0" w:firstColumn="0" w:lastColumn="0" w:oddVBand="0" w:evenVBand="0" w:oddHBand="0" w:evenHBand="0" w:firstRowFirstColumn="0" w:firstRowLastColumn="0" w:lastRowFirstColumn="0" w:lastRowLastColumn="0"/>
@@ -1770,40 +1906,7 @@
               </w:rPr>
             </w:pPr>
             <w:r>
-              <w:rPr>
-                <w:rFonts w:ascii="Calibri" w:eastAsia="Times New Roman" w:hAnsi="Calibri" w:cs="Calibri"/>
-                <w:color w:val="000000"/>
-                <w:kern w:val="0"/>
-                <w14:ligatures w14:val="none"/>
-              </w:rPr>
-              <w:t>2</w:t>
-            </w:r>
-          </w:p>
-        </w:tc>
-        <w:tc>
-          <w:tcPr>
-            <w:tcW w:w="960" w:type="dxa"/>
-            <w:noWrap/>
-            <w:hideMark/>
-          </w:tcPr>
-          <w:p>
-            <w:pPr>
-              <w:cnfStyle w:val="000000000000" w:firstRow="0" w:lastRow="0" w:firstColumn="0" w:lastColumn="0" w:oddVBand="0" w:evenVBand="0" w:oddHBand="0" w:evenHBand="0" w:firstRowFirstColumn="0" w:firstRowLastColumn="0" w:lastRowFirstColumn="0" w:lastRowLastColumn="0"/>
-              <w:rPr>
-                <w:rFonts w:ascii="Calibri" w:eastAsia="Times New Roman" w:hAnsi="Calibri" w:cs="Calibri"/>
-                <w:color w:val="000000"/>
-                <w:kern w:val="0"/>
-                <w14:ligatures w14:val="none"/>
-              </w:rPr>
-            </w:pPr>
-            <w:r>
-              <w:rPr>
-                <w:rFonts w:ascii="Calibri" w:eastAsia="Times New Roman" w:hAnsi="Calibri" w:cs="Calibri"/>
-                <w:color w:val="000000"/>
-                <w:kern w:val="0"/>
-                <w14:ligatures w14:val="none"/>
-              </w:rPr>
-              <w:t>Missing</w:t>
+              <w:t>Most or all subsections are blank or not attempted.</w:t>
             </w:r>
           </w:p>
         </w:tc>
@@ -1843,7 +1946,7 @@
         <w:tc>
           <w:tcPr>
             <w:cnfStyle w:val="001000000000" w:firstRow="0" w:lastRow="0" w:firstColumn="1" w:lastColumn="0" w:oddVBand="0" w:evenVBand="0" w:oddHBand="0" w:evenHBand="0" w:firstRowFirstColumn="0" w:firstRowLastColumn="0" w:lastRowFirstColumn="0" w:lastRowLastColumn="0"/>
-            <w:tcW w:w="3330" w:type="dxa"/>
+            <w:tcW w:w="1576" w:type="dxa"/>
           </w:tcPr>
           <w:p>
             <w:pPr>
@@ -1867,7 +1970,7 @@
         </w:tc>
         <w:tc>
           <w:tcPr>
-            <w:tcW w:w="2610" w:type="dxa"/>
+            <w:tcW w:w="1823" w:type="dxa"/>
           </w:tcPr>
           <w:p>
             <w:pPr>
@@ -1888,7 +1991,7 @@
         </w:tc>
         <w:tc>
           <w:tcPr>
-            <w:tcW w:w="1490" w:type="dxa"/>
+            <w:tcW w:w="1682" w:type="dxa"/>
             <w:hideMark/>
           </w:tcPr>
           <w:p>
@@ -1911,6 +2014,20 @@
               <w:t>Exceeds Expectations</w:t>
             </w:r>
           </w:p>
+          <w:p>
+            <w:pPr>
+              <w:cnfStyle w:val="000000100000" w:firstRow="0" w:lastRow="0" w:firstColumn="0" w:lastColumn="0" w:oddVBand="0" w:evenVBand="0" w:oddHBand="1" w:evenHBand="0" w:firstRowFirstColumn="0" w:firstRowLastColumn="0" w:lastRowFirstColumn="0" w:lastRowLastColumn="0"/>
+              <w:rPr>
+                <w:rFonts w:ascii="Calibri" w:eastAsia="Times New Roman" w:hAnsi="Calibri" w:cs="Calibri"/>
+                <w:color w:val="000000"/>
+                <w:kern w:val="0"/>
+                <w14:ligatures w14:val="none"/>
+              </w:rPr>
+            </w:pPr>
+            <w:r>
+              <w:t>Demonstrates strong rhetorical awareness by making specific, audience-centered decisions across style, tone, and design.</w:t>
+            </w:r>
+          </w:p>
         </w:tc>
         <w:tc>
           <w:tcPr>
@@ -1941,6 +2058,47 @@
         </w:tc>
         <w:tc>
           <w:tcPr>
+            <w:tcW w:w="1768" w:type="dxa"/>
+            <w:noWrap/>
+            <w:hideMark/>
+          </w:tcPr>
+          <w:p>
+            <w:pPr>
+              <w:cnfStyle w:val="000000100000" w:firstRow="0" w:lastRow="0" w:firstColumn="0" w:lastColumn="0" w:oddVBand="0" w:evenVBand="0" w:oddHBand="1" w:evenHBand="0" w:firstRowFirstColumn="0" w:firstRowLastColumn="0" w:lastRowFirstColumn="0" w:lastRowLastColumn="0"/>
+              <w:rPr>
+                <w:rFonts w:ascii="Calibri" w:eastAsia="Times New Roman" w:hAnsi="Calibri" w:cs="Calibri"/>
+                <w:color w:val="000000"/>
+                <w:kern w:val="0"/>
+                <w14:ligatures w14:val="none"/>
+              </w:rPr>
+            </w:pPr>
+            <w:r>
+              <w:rPr>
+                <w:rFonts w:ascii="Calibri" w:eastAsia="Times New Roman" w:hAnsi="Calibri" w:cs="Calibri"/>
+                <w:color w:val="000000"/>
+                <w:kern w:val="0"/>
+                <w14:ligatures w14:val="none"/>
+              </w:rPr>
+              <w:t>Yes</w:t>
+            </w:r>
+          </w:p>
+          <w:p>
+            <w:pPr>
+              <w:cnfStyle w:val="000000100000" w:firstRow="0" w:lastRow="0" w:firstColumn="0" w:lastColumn="0" w:oddVBand="0" w:evenVBand="0" w:oddHBand="1" w:evenHBand="0" w:firstRowFirstColumn="0" w:firstRowLastColumn="0" w:lastRowFirstColumn="0" w:lastRowLastColumn="0"/>
+              <w:rPr>
+                <w:rFonts w:ascii="Calibri" w:eastAsia="Times New Roman" w:hAnsi="Calibri" w:cs="Calibri"/>
+                <w:color w:val="000000"/>
+                <w:kern w:val="0"/>
+                <w14:ligatures w14:val="none"/>
+              </w:rPr>
+            </w:pPr>
+            <w:r>
+              <w:t>Makes appropriate and clear decisions for audience adaptation based on profile data.</w:t>
+            </w:r>
+          </w:p>
+        </w:tc>
+        <w:tc>
+          <w:tcPr>
             <w:tcW w:w="960" w:type="dxa"/>
             <w:noWrap/>
             <w:hideMark/>
@@ -1962,7 +2120,48 @@
                 <w:kern w:val="0"/>
                 <w14:ligatures w14:val="none"/>
               </w:rPr>
-              <w:t>Yes</w:t>
+              <w:t>4</w:t>
+            </w:r>
+          </w:p>
+        </w:tc>
+        <w:tc>
+          <w:tcPr>
+            <w:tcW w:w="1764" w:type="dxa"/>
+            <w:noWrap/>
+            <w:hideMark/>
+          </w:tcPr>
+          <w:p>
+            <w:pPr>
+              <w:cnfStyle w:val="000000100000" w:firstRow="0" w:lastRow="0" w:firstColumn="0" w:lastColumn="0" w:oddVBand="0" w:evenVBand="0" w:oddHBand="1" w:evenHBand="0" w:firstRowFirstColumn="0" w:firstRowLastColumn="0" w:lastRowFirstColumn="0" w:lastRowLastColumn="0"/>
+              <w:rPr>
+                <w:rFonts w:ascii="Calibri" w:eastAsia="Times New Roman" w:hAnsi="Calibri" w:cs="Calibri"/>
+                <w:color w:val="000000"/>
+                <w:kern w:val="0"/>
+                <w14:ligatures w14:val="none"/>
+              </w:rPr>
+            </w:pPr>
+            <w:r>
+              <w:rPr>
+                <w:rFonts w:ascii="Calibri" w:eastAsia="Times New Roman" w:hAnsi="Calibri" w:cs="Calibri"/>
+                <w:color w:val="000000"/>
+                <w:kern w:val="0"/>
+                <w14:ligatures w14:val="none"/>
+              </w:rPr>
+              <w:t>Almost There</w:t>
+            </w:r>
+          </w:p>
+          <w:p>
+            <w:pPr>
+              <w:cnfStyle w:val="000000100000" w:firstRow="0" w:lastRow="0" w:firstColumn="0" w:lastColumn="0" w:oddVBand="0" w:evenVBand="0" w:oddHBand="1" w:evenHBand="0" w:firstRowFirstColumn="0" w:firstRowLastColumn="0" w:lastRowFirstColumn="0" w:lastRowLastColumn="0"/>
+              <w:rPr>
+                <w:rFonts w:ascii="Calibri" w:eastAsia="Times New Roman" w:hAnsi="Calibri" w:cs="Calibri"/>
+                <w:color w:val="000000"/>
+                <w:kern w:val="0"/>
+                <w14:ligatures w14:val="none"/>
+              </w:rPr>
+            </w:pPr>
+            <w:r>
+              <w:t>Attempts to adapt the report to the reader but may rely on generalities or miss key considerations.</w:t>
             </w:r>
           </w:p>
         </w:tc>
@@ -1989,34 +2188,48 @@
                 <w:kern w:val="0"/>
                 <w14:ligatures w14:val="none"/>
               </w:rPr>
-              <w:t>4</w:t>
-            </w:r>
-          </w:p>
-        </w:tc>
-        <w:tc>
-          <w:tcPr>
-            <w:tcW w:w="1228" w:type="dxa"/>
-            <w:noWrap/>
-            <w:hideMark/>
-          </w:tcPr>
-          <w:p>
-            <w:pPr>
-              <w:cnfStyle w:val="000000100000" w:firstRow="0" w:lastRow="0" w:firstColumn="0" w:lastColumn="0" w:oddVBand="0" w:evenVBand="0" w:oddHBand="1" w:evenHBand="0" w:firstRowFirstColumn="0" w:firstRowLastColumn="0" w:lastRowFirstColumn="0" w:lastRowLastColumn="0"/>
-              <w:rPr>
-                <w:rFonts w:ascii="Calibri" w:eastAsia="Times New Roman" w:hAnsi="Calibri" w:cs="Calibri"/>
-                <w:color w:val="000000"/>
-                <w:kern w:val="0"/>
-                <w14:ligatures w14:val="none"/>
-              </w:rPr>
-            </w:pPr>
-            <w:r>
-              <w:rPr>
-                <w:rFonts w:ascii="Calibri" w:eastAsia="Times New Roman" w:hAnsi="Calibri" w:cs="Calibri"/>
-                <w:color w:val="000000"/>
-                <w:kern w:val="0"/>
-                <w14:ligatures w14:val="none"/>
-              </w:rPr>
-              <w:t>Almost There</w:t>
+              <w:t>3</w:t>
+            </w:r>
+          </w:p>
+        </w:tc>
+        <w:tc>
+          <w:tcPr>
+            <w:tcW w:w="1632" w:type="dxa"/>
+            <w:noWrap/>
+            <w:hideMark/>
+          </w:tcPr>
+          <w:p>
+            <w:pPr>
+              <w:cnfStyle w:val="000000100000" w:firstRow="0" w:lastRow="0" w:firstColumn="0" w:lastColumn="0" w:oddVBand="0" w:evenVBand="0" w:oddHBand="1" w:evenHBand="0" w:firstRowFirstColumn="0" w:firstRowLastColumn="0" w:lastRowFirstColumn="0" w:lastRowLastColumn="0"/>
+              <w:rPr>
+                <w:rFonts w:ascii="Calibri" w:eastAsia="Times New Roman" w:hAnsi="Calibri" w:cs="Calibri"/>
+                <w:color w:val="000000"/>
+                <w:kern w:val="0"/>
+                <w14:ligatures w14:val="none"/>
+              </w:rPr>
+            </w:pPr>
+            <w:r>
+              <w:rPr>
+                <w:rFonts w:ascii="Calibri" w:eastAsia="Times New Roman" w:hAnsi="Calibri" w:cs="Calibri"/>
+                <w:color w:val="000000"/>
+                <w:kern w:val="0"/>
+                <w14:ligatures w14:val="none"/>
+              </w:rPr>
+              <w:t>Needs Work</w:t>
+            </w:r>
+          </w:p>
+          <w:p>
+            <w:pPr>
+              <w:cnfStyle w:val="000000100000" w:firstRow="0" w:lastRow="0" w:firstColumn="0" w:lastColumn="0" w:oddVBand="0" w:evenVBand="0" w:oddHBand="1" w:evenHBand="0" w:firstRowFirstColumn="0" w:firstRowLastColumn="0" w:lastRowFirstColumn="0" w:lastRowLastColumn="0"/>
+              <w:rPr>
+                <w:rFonts w:ascii="Calibri" w:eastAsia="Times New Roman" w:hAnsi="Calibri" w:cs="Calibri"/>
+                <w:color w:val="000000"/>
+                <w:kern w:val="0"/>
+                <w14:ligatures w14:val="none"/>
+              </w:rPr>
+            </w:pPr>
+            <w:r>
+              <w:t>Shows little awareness of how audience characteristics should influence writing and design choices.</w:t>
             </w:r>
           </w:p>
         </w:tc>
@@ -2043,34 +2256,51 @@
                 <w:kern w:val="0"/>
                 <w14:ligatures w14:val="none"/>
               </w:rPr>
-              <w:t>3</w:t>
-            </w:r>
-          </w:p>
-        </w:tc>
-        <w:tc>
-          <w:tcPr>
-            <w:tcW w:w="1131" w:type="dxa"/>
-            <w:noWrap/>
-            <w:hideMark/>
-          </w:tcPr>
-          <w:p>
-            <w:pPr>
-              <w:cnfStyle w:val="000000100000" w:firstRow="0" w:lastRow="0" w:firstColumn="0" w:lastColumn="0" w:oddVBand="0" w:evenVBand="0" w:oddHBand="1" w:evenHBand="0" w:firstRowFirstColumn="0" w:firstRowLastColumn="0" w:lastRowFirstColumn="0" w:lastRowLastColumn="0"/>
-              <w:rPr>
-                <w:rFonts w:ascii="Calibri" w:eastAsia="Times New Roman" w:hAnsi="Calibri" w:cs="Calibri"/>
-                <w:color w:val="000000"/>
-                <w:kern w:val="0"/>
-                <w14:ligatures w14:val="none"/>
-              </w:rPr>
-            </w:pPr>
-            <w:r>
-              <w:rPr>
-                <w:rFonts w:ascii="Calibri" w:eastAsia="Times New Roman" w:hAnsi="Calibri" w:cs="Calibri"/>
-                <w:color w:val="000000"/>
-                <w:kern w:val="0"/>
-                <w14:ligatures w14:val="none"/>
-              </w:rPr>
-              <w:t>Needs Work</w:t>
+              <w:t>2</w:t>
+            </w:r>
+          </w:p>
+        </w:tc>
+        <w:tc>
+          <w:tcPr>
+            <w:tcW w:w="1464" w:type="dxa"/>
+            <w:noWrap/>
+            <w:hideMark/>
+          </w:tcPr>
+          <w:p>
+            <w:pPr>
+              <w:cnfStyle w:val="000000100000" w:firstRow="0" w:lastRow="0" w:firstColumn="0" w:lastColumn="0" w:oddVBand="0" w:evenVBand="0" w:oddHBand="1" w:evenHBand="0" w:firstRowFirstColumn="0" w:firstRowLastColumn="0" w:lastRowFirstColumn="0" w:lastRowLastColumn="0"/>
+              <w:rPr>
+                <w:rFonts w:ascii="Calibri" w:eastAsia="Times New Roman" w:hAnsi="Calibri" w:cs="Calibri"/>
+                <w:color w:val="000000"/>
+                <w:kern w:val="0"/>
+                <w14:ligatures w14:val="none"/>
+              </w:rPr>
+            </w:pPr>
+            <w:r>
+              <w:rPr>
+                <w:rFonts w:ascii="Calibri" w:eastAsia="Times New Roman" w:hAnsi="Calibri" w:cs="Calibri"/>
+                <w:color w:val="000000"/>
+                <w:kern w:val="0"/>
+                <w14:ligatures w14:val="none"/>
+              </w:rPr>
+              <w:t>Missing</w:t>
+            </w:r>
+          </w:p>
+          <w:p>
+            <w:pPr>
+              <w:cnfStyle w:val="000000100000" w:firstRow="0" w:lastRow="0" w:firstColumn="0" w:lastColumn="0" w:oddVBand="0" w:evenVBand="0" w:oddHBand="1" w:evenHBand="0" w:firstRowFirstColumn="0" w:firstRowLastColumn="0" w:lastRowFirstColumn="0" w:lastRowLastColumn="0"/>
+              <w:rPr>
+                <w:rFonts w:ascii="Calibri" w:eastAsia="Times New Roman" w:hAnsi="Calibri" w:cs="Calibri"/>
+                <w:color w:val="000000"/>
+                <w:kern w:val="0"/>
+                <w14:ligatures w14:val="none"/>
+              </w:rPr>
+            </w:pPr>
+            <w:r>
+              <w:t>Section is blank or makes n</w:t>
+            </w:r>
+            <w:r>
+              <w:t>o effort to apply audience data to writing or design decisions.</w:t>
             </w:r>
           </w:p>
         </w:tc>
@@ -2083,368 +2313,6 @@
           <w:p>
             <w:pPr>
               <w:cnfStyle w:val="000000100000" w:firstRow="0" w:lastRow="0" w:firstColumn="0" w:lastColumn="0" w:oddVBand="0" w:evenVBand="0" w:oddHBand="1" w:evenHBand="0" w:firstRowFirstColumn="0" w:firstRowLastColumn="0" w:lastRowFirstColumn="0" w:lastRowLastColumn="0"/>
-              <w:rPr>
-                <w:rFonts w:ascii="Calibri" w:eastAsia="Times New Roman" w:hAnsi="Calibri" w:cs="Calibri"/>
-                <w:color w:val="000000"/>
-                <w:kern w:val="0"/>
-                <w14:ligatures w14:val="none"/>
-              </w:rPr>
-            </w:pPr>
-            <w:r>
-              <w:rPr>
-                <w:rFonts w:ascii="Calibri" w:eastAsia="Times New Roman" w:hAnsi="Calibri" w:cs="Calibri"/>
-                <w:color w:val="000000"/>
-                <w:kern w:val="0"/>
-                <w14:ligatures w14:val="none"/>
-              </w:rPr>
-              <w:t>2</w:t>
-            </w:r>
-          </w:p>
-        </w:tc>
-        <w:tc>
-          <w:tcPr>
-            <w:tcW w:w="960" w:type="dxa"/>
-            <w:noWrap/>
-            <w:hideMark/>
-          </w:tcPr>
-          <w:p>
-            <w:pPr>
-              <w:cnfStyle w:val="000000100000" w:firstRow="0" w:lastRow="0" w:firstColumn="0" w:lastColumn="0" w:oddVBand="0" w:evenVBand="0" w:oddHBand="1" w:evenHBand="0" w:firstRowFirstColumn="0" w:firstRowLastColumn="0" w:lastRowFirstColumn="0" w:lastRowLastColumn="0"/>
-              <w:rPr>
-                <w:rFonts w:ascii="Calibri" w:eastAsia="Times New Roman" w:hAnsi="Calibri" w:cs="Calibri"/>
-                <w:color w:val="000000"/>
-                <w:kern w:val="0"/>
-                <w14:ligatures w14:val="none"/>
-              </w:rPr>
-            </w:pPr>
-            <w:r>
-              <w:rPr>
-                <w:rFonts w:ascii="Calibri" w:eastAsia="Times New Roman" w:hAnsi="Calibri" w:cs="Calibri"/>
-                <w:color w:val="000000"/>
-                <w:kern w:val="0"/>
-                <w14:ligatures w14:val="none"/>
-              </w:rPr>
-              <w:t>Missing</w:t>
-            </w:r>
-          </w:p>
-        </w:tc>
-        <w:tc>
-          <w:tcPr>
-            <w:tcW w:w="960" w:type="dxa"/>
-            <w:noWrap/>
-            <w:hideMark/>
-          </w:tcPr>
-          <w:p>
-            <w:pPr>
-              <w:cnfStyle w:val="000000100000" w:firstRow="0" w:lastRow="0" w:firstColumn="0" w:lastColumn="0" w:oddVBand="0" w:evenVBand="0" w:oddHBand="1" w:evenHBand="0" w:firstRowFirstColumn="0" w:firstRowLastColumn="0" w:lastRowFirstColumn="0" w:lastRowLastColumn="0"/>
-              <w:rPr>
-                <w:rFonts w:ascii="Calibri" w:eastAsia="Times New Roman" w:hAnsi="Calibri" w:cs="Calibri"/>
-                <w:color w:val="000000"/>
-                <w:kern w:val="0"/>
-                <w14:ligatures w14:val="none"/>
-              </w:rPr>
-            </w:pPr>
-            <w:r>
-              <w:rPr>
-                <w:rFonts w:ascii="Calibri" w:eastAsia="Times New Roman" w:hAnsi="Calibri" w:cs="Calibri"/>
-                <w:color w:val="000000"/>
-                <w:kern w:val="0"/>
-                <w14:ligatures w14:val="none"/>
-              </w:rPr>
-              <w:t>1</w:t>
-            </w:r>
-          </w:p>
-        </w:tc>
-      </w:tr>
-      <w:tr>
-        <w:trPr>
-          <w:trHeight w:val="2295"/>
-        </w:trPr>
-        <w:tc>
-          <w:tcPr>
-            <w:cnfStyle w:val="001000000000" w:firstRow="0" w:lastRow="0" w:firstColumn="1" w:lastColumn="0" w:oddVBand="0" w:evenVBand="0" w:oddHBand="0" w:evenHBand="0" w:firstRowFirstColumn="0" w:firstRowLastColumn="0" w:lastRowFirstColumn="0" w:lastRowLastColumn="0"/>
-            <w:tcW w:w="3330" w:type="dxa"/>
-          </w:tcPr>
-          <w:p>
-            <w:pPr>
-              <w:rPr>
-                <w:rFonts w:ascii="Calibri" w:eastAsia="Times New Roman" w:hAnsi="Calibri" w:cs="Calibri"/>
-                <w:color w:val="000000"/>
-                <w:kern w:val="0"/>
-                <w14:ligatures w14:val="none"/>
-              </w:rPr>
-            </w:pPr>
-          </w:p>
-        </w:tc>
-        <w:tc>
-          <w:tcPr>
-            <w:tcW w:w="2610" w:type="dxa"/>
-          </w:tcPr>
-          <w:p>
-            <w:pPr>
-              <w:cnfStyle w:val="000000000000" w:firstRow="0" w:lastRow="0" w:firstColumn="0" w:lastColumn="0" w:oddVBand="0" w:evenVBand="0" w:oddHBand="0" w:evenHBand="0" w:firstRowFirstColumn="0" w:firstRowLastColumn="0" w:lastRowFirstColumn="0" w:lastRowLastColumn="0"/>
-              <w:rPr>
-                <w:rFonts w:ascii="Lato" w:eastAsia="Times New Roman" w:hAnsi="Lato" w:cs="Calibri"/>
-                <w:color w:val="222222"/>
-                <w:kern w:val="0"/>
-                <w:sz w:val="20"/>
-                <w:szCs w:val="20"/>
-                <w14:ligatures w14:val="none"/>
-              </w:rPr>
-            </w:pPr>
-          </w:p>
-        </w:tc>
-        <w:tc>
-          <w:tcPr>
-            <w:tcW w:w="1490" w:type="dxa"/>
-            <w:hideMark/>
-          </w:tcPr>
-          <w:p>
-            <w:pPr>
-              <w:cnfStyle w:val="000000000000" w:firstRow="0" w:lastRow="0" w:firstColumn="0" w:lastColumn="0" w:oddVBand="0" w:evenVBand="0" w:oddHBand="0" w:evenHBand="0" w:firstRowFirstColumn="0" w:firstRowLastColumn="0" w:lastRowFirstColumn="0" w:lastRowLastColumn="0"/>
-              <w:rPr>
-                <w:rFonts w:ascii="Calibri" w:eastAsia="Times New Roman" w:hAnsi="Calibri" w:cs="Calibri"/>
-                <w:color w:val="000000"/>
-                <w:kern w:val="0"/>
-                <w14:ligatures w14:val="none"/>
-              </w:rPr>
-            </w:pPr>
-            <w:r>
-              <w:rPr>
-                <w:rFonts w:ascii="Calibri" w:eastAsia="Times New Roman" w:hAnsi="Calibri" w:cs="Calibri"/>
-                <w:color w:val="000000"/>
-                <w:kern w:val="0"/>
-                <w14:ligatures w14:val="none"/>
-              </w:rPr>
-              <w:t>Exceeds Expectations</w:t>
-            </w:r>
-          </w:p>
-        </w:tc>
-        <w:tc>
-          <w:tcPr>
-            <w:tcW w:w="960" w:type="dxa"/>
-            <w:noWrap/>
-            <w:hideMark/>
-          </w:tcPr>
-          <w:p>
-            <w:pPr>
-              <w:cnfStyle w:val="000000000000" w:firstRow="0" w:lastRow="0" w:firstColumn="0" w:lastColumn="0" w:oddVBand="0" w:evenVBand="0" w:oddHBand="0" w:evenHBand="0" w:firstRowFirstColumn="0" w:firstRowLastColumn="0" w:lastRowFirstColumn="0" w:lastRowLastColumn="0"/>
-              <w:rPr>
-                <w:rFonts w:ascii="Calibri" w:eastAsia="Times New Roman" w:hAnsi="Calibri" w:cs="Calibri"/>
-                <w:color w:val="000000"/>
-                <w:kern w:val="0"/>
-                <w14:ligatures w14:val="none"/>
-              </w:rPr>
-            </w:pPr>
-            <w:r>
-              <w:rPr>
-                <w:rFonts w:ascii="Calibri" w:eastAsia="Times New Roman" w:hAnsi="Calibri" w:cs="Calibri"/>
-                <w:color w:val="000000"/>
-                <w:kern w:val="0"/>
-                <w14:ligatures w14:val="none"/>
-              </w:rPr>
-              <w:t>5</w:t>
-            </w:r>
-          </w:p>
-        </w:tc>
-        <w:tc>
-          <w:tcPr>
-            <w:tcW w:w="960" w:type="dxa"/>
-            <w:noWrap/>
-            <w:hideMark/>
-          </w:tcPr>
-          <w:p>
-            <w:pPr>
-              <w:cnfStyle w:val="000000000000" w:firstRow="0" w:lastRow="0" w:firstColumn="0" w:lastColumn="0" w:oddVBand="0" w:evenVBand="0" w:oddHBand="0" w:evenHBand="0" w:firstRowFirstColumn="0" w:firstRowLastColumn="0" w:lastRowFirstColumn="0" w:lastRowLastColumn="0"/>
-              <w:rPr>
-                <w:rFonts w:ascii="Calibri" w:eastAsia="Times New Roman" w:hAnsi="Calibri" w:cs="Calibri"/>
-                <w:color w:val="000000"/>
-                <w:kern w:val="0"/>
-                <w14:ligatures w14:val="none"/>
-              </w:rPr>
-            </w:pPr>
-            <w:r>
-              <w:rPr>
-                <w:rFonts w:ascii="Calibri" w:eastAsia="Times New Roman" w:hAnsi="Calibri" w:cs="Calibri"/>
-                <w:color w:val="000000"/>
-                <w:kern w:val="0"/>
-                <w14:ligatures w14:val="none"/>
-              </w:rPr>
-              <w:t>Yes</w:t>
-            </w:r>
-          </w:p>
-        </w:tc>
-        <w:tc>
-          <w:tcPr>
-            <w:tcW w:w="960" w:type="dxa"/>
-            <w:noWrap/>
-            <w:hideMark/>
-          </w:tcPr>
-          <w:p>
-            <w:pPr>
-              <w:cnfStyle w:val="000000000000" w:firstRow="0" w:lastRow="0" w:firstColumn="0" w:lastColumn="0" w:oddVBand="0" w:evenVBand="0" w:oddHBand="0" w:evenHBand="0" w:firstRowFirstColumn="0" w:firstRowLastColumn="0" w:lastRowFirstColumn="0" w:lastRowLastColumn="0"/>
-              <w:rPr>
-                <w:rFonts w:ascii="Calibri" w:eastAsia="Times New Roman" w:hAnsi="Calibri" w:cs="Calibri"/>
-                <w:color w:val="000000"/>
-                <w:kern w:val="0"/>
-                <w14:ligatures w14:val="none"/>
-              </w:rPr>
-            </w:pPr>
-            <w:r>
-              <w:rPr>
-                <w:rFonts w:ascii="Calibri" w:eastAsia="Times New Roman" w:hAnsi="Calibri" w:cs="Calibri"/>
-                <w:color w:val="000000"/>
-                <w:kern w:val="0"/>
-                <w14:ligatures w14:val="none"/>
-              </w:rPr>
-              <w:t>4</w:t>
-            </w:r>
-          </w:p>
-        </w:tc>
-        <w:tc>
-          <w:tcPr>
-            <w:tcW w:w="1228" w:type="dxa"/>
-            <w:noWrap/>
-            <w:hideMark/>
-          </w:tcPr>
-          <w:p>
-            <w:pPr>
-              <w:cnfStyle w:val="000000000000" w:firstRow="0" w:lastRow="0" w:firstColumn="0" w:lastColumn="0" w:oddVBand="0" w:evenVBand="0" w:oddHBand="0" w:evenHBand="0" w:firstRowFirstColumn="0" w:firstRowLastColumn="0" w:lastRowFirstColumn="0" w:lastRowLastColumn="0"/>
-              <w:rPr>
-                <w:rFonts w:ascii="Calibri" w:eastAsia="Times New Roman" w:hAnsi="Calibri" w:cs="Calibri"/>
-                <w:color w:val="000000"/>
-                <w:kern w:val="0"/>
-                <w14:ligatures w14:val="none"/>
-              </w:rPr>
-            </w:pPr>
-            <w:r>
-              <w:rPr>
-                <w:rFonts w:ascii="Calibri" w:eastAsia="Times New Roman" w:hAnsi="Calibri" w:cs="Calibri"/>
-                <w:color w:val="000000"/>
-                <w:kern w:val="0"/>
-                <w14:ligatures w14:val="none"/>
-              </w:rPr>
-              <w:t>Almost There</w:t>
-            </w:r>
-          </w:p>
-        </w:tc>
-        <w:tc>
-          <w:tcPr>
-            <w:tcW w:w="960" w:type="dxa"/>
-            <w:noWrap/>
-            <w:hideMark/>
-          </w:tcPr>
-          <w:p>
-            <w:pPr>
-              <w:cnfStyle w:val="000000000000" w:firstRow="0" w:lastRow="0" w:firstColumn="0" w:lastColumn="0" w:oddVBand="0" w:evenVBand="0" w:oddHBand="0" w:evenHBand="0" w:firstRowFirstColumn="0" w:firstRowLastColumn="0" w:lastRowFirstColumn="0" w:lastRowLastColumn="0"/>
-              <w:rPr>
-                <w:rFonts w:ascii="Calibri" w:eastAsia="Times New Roman" w:hAnsi="Calibri" w:cs="Calibri"/>
-                <w:color w:val="000000"/>
-                <w:kern w:val="0"/>
-                <w14:ligatures w14:val="none"/>
-              </w:rPr>
-            </w:pPr>
-            <w:r>
-              <w:rPr>
-                <w:rFonts w:ascii="Calibri" w:eastAsia="Times New Roman" w:hAnsi="Calibri" w:cs="Calibri"/>
-                <w:color w:val="000000"/>
-                <w:kern w:val="0"/>
-                <w14:ligatures w14:val="none"/>
-              </w:rPr>
-              <w:t>3</w:t>
-            </w:r>
-          </w:p>
-        </w:tc>
-        <w:tc>
-          <w:tcPr>
-            <w:tcW w:w="1131" w:type="dxa"/>
-            <w:noWrap/>
-            <w:hideMark/>
-          </w:tcPr>
-          <w:p>
-            <w:pPr>
-              <w:cnfStyle w:val="000000000000" w:firstRow="0" w:lastRow="0" w:firstColumn="0" w:lastColumn="0" w:oddVBand="0" w:evenVBand="0" w:oddHBand="0" w:evenHBand="0" w:firstRowFirstColumn="0" w:firstRowLastColumn="0" w:lastRowFirstColumn="0" w:lastRowLastColumn="0"/>
-              <w:rPr>
-                <w:rFonts w:ascii="Calibri" w:eastAsia="Times New Roman" w:hAnsi="Calibri" w:cs="Calibri"/>
-                <w:color w:val="000000"/>
-                <w:kern w:val="0"/>
-                <w14:ligatures w14:val="none"/>
-              </w:rPr>
-            </w:pPr>
-            <w:r>
-              <w:rPr>
-                <w:rFonts w:ascii="Calibri" w:eastAsia="Times New Roman" w:hAnsi="Calibri" w:cs="Calibri"/>
-                <w:color w:val="000000"/>
-                <w:kern w:val="0"/>
-                <w14:ligatures w14:val="none"/>
-              </w:rPr>
-              <w:t>Needs Work</w:t>
-            </w:r>
-          </w:p>
-        </w:tc>
-        <w:tc>
-          <w:tcPr>
-            <w:tcW w:w="960" w:type="dxa"/>
-            <w:noWrap/>
-            <w:hideMark/>
-          </w:tcPr>
-          <w:p>
-            <w:pPr>
-              <w:cnfStyle w:val="000000000000" w:firstRow="0" w:lastRow="0" w:firstColumn="0" w:lastColumn="0" w:oddVBand="0" w:evenVBand="0" w:oddHBand="0" w:evenHBand="0" w:firstRowFirstColumn="0" w:firstRowLastColumn="0" w:lastRowFirstColumn="0" w:lastRowLastColumn="0"/>
-              <w:rPr>
-                <w:rFonts w:ascii="Calibri" w:eastAsia="Times New Roman" w:hAnsi="Calibri" w:cs="Calibri"/>
-                <w:color w:val="000000"/>
-                <w:kern w:val="0"/>
-                <w14:ligatures w14:val="none"/>
-              </w:rPr>
-            </w:pPr>
-            <w:r>
-              <w:rPr>
-                <w:rFonts w:ascii="Calibri" w:eastAsia="Times New Roman" w:hAnsi="Calibri" w:cs="Calibri"/>
-                <w:color w:val="000000"/>
-                <w:kern w:val="0"/>
-                <w14:ligatures w14:val="none"/>
-              </w:rPr>
-              <w:t>2</w:t>
-            </w:r>
-          </w:p>
-        </w:tc>
-        <w:tc>
-          <w:tcPr>
-            <w:tcW w:w="960" w:type="dxa"/>
-            <w:noWrap/>
-            <w:hideMark/>
-          </w:tcPr>
-          <w:p>
-            <w:pPr>
-              <w:cnfStyle w:val="000000000000" w:firstRow="0" w:lastRow="0" w:firstColumn="0" w:lastColumn="0" w:oddVBand="0" w:evenVBand="0" w:oddHBand="0" w:evenHBand="0" w:firstRowFirstColumn="0" w:firstRowLastColumn="0" w:lastRowFirstColumn="0" w:lastRowLastColumn="0"/>
-              <w:rPr>
-                <w:rFonts w:ascii="Calibri" w:eastAsia="Times New Roman" w:hAnsi="Calibri" w:cs="Calibri"/>
-                <w:color w:val="000000"/>
-                <w:kern w:val="0"/>
-                <w14:ligatures w14:val="none"/>
-              </w:rPr>
-            </w:pPr>
-            <w:r>
-              <w:rPr>
-                <w:rFonts w:ascii="Calibri" w:eastAsia="Times New Roman" w:hAnsi="Calibri" w:cs="Calibri"/>
-                <w:color w:val="000000"/>
-                <w:kern w:val="0"/>
-                <w14:ligatures w14:val="none"/>
-              </w:rPr>
-              <w:t>Missing</w:t>
-            </w:r>
-          </w:p>
-        </w:tc>
-        <w:tc>
-          <w:tcPr>
-            <w:tcW w:w="960" w:type="dxa"/>
-            <w:noWrap/>
-            <w:hideMark/>
-          </w:tcPr>
-          <w:p>
-            <w:pPr>
-              <w:cnfStyle w:val="000000000000" w:firstRow="0" w:lastRow="0" w:firstColumn="0" w:lastColumn="0" w:oddVBand="0" w:evenVBand="0" w:oddHBand="0" w:evenHBand="0" w:firstRowFirstColumn="0" w:firstRowLastColumn="0" w:lastRowFirstColumn="0" w:lastRowLastColumn="0"/>
               <w:rPr>
                 <w:rFonts w:ascii="Calibri" w:eastAsia="Times New Roman" w:hAnsi="Calibri" w:cs="Calibri"/>
                 <w:color w:val="000000"/>

</xml_diff>